<commit_message>
Vll hat ja noch wer Lust zu überarbeiten..
</commit_message>
<xml_diff>
--- a/Pflichtenheft/Pflichtenheft_zusammengefügt/Pflichtenheft-Zusammengefügt-Überarbeitet.docx
+++ b/Pflichtenheft/Pflichtenheft_zusammengefügt/Pflichtenheft-Zusammengefügt-Überarbeitet.docx
@@ -351,6 +351,12 @@
         <w:rPr>
           <w:rFonts w:ascii="Arial" w:hAnsi="Arial" w:cs="Arial"/>
         </w:rPr>
+        <w:t>.</w:t>
+      </w:r>
+      <w:r>
+        <w:rPr>
+          <w:rFonts w:ascii="Arial" w:hAnsi="Arial" w:cs="Arial"/>
+        </w:rPr>
         <w:t xml:space="preserve"> </w:t>
       </w:r>
       <w:r>
@@ -542,7 +548,6 @@
           <w:docPartUnique/>
         </w:docPartObj>
       </w:sdtPr>
-      <w:sdtEndPr/>
       <w:sdtContent>
         <w:p>
           <w:pPr>
@@ -4818,7 +4823,21 @@
           <w:rFonts w:ascii="Arial" w:eastAsia="Times New Roman" w:hAnsi="Arial" w:cs="Arial"/>
           <w:lang w:eastAsia="de-DE"/>
         </w:rPr>
-        <w:t xml:space="preserve">s der Computer "böse" ist und der Atmosphäre schaden will, denn er hat durch logische Algorithmen herausgefunden, dass es besser ist den Menschen von der Welt zu entfernen. Ein finaler Kampf gegen den Computer beginnt und der Spieler rettet die Welt. Neben der Hauptstory gibt es außerdem ein kleines </w:t>
+        <w:t>s der Computer "böse" ist und der Atmosphäre schaden will, denn er hat durch logische Algorithmen herausgefunden, dass es besser ist</w:t>
+      </w:r>
+      <w:r>
+        <w:rPr>
+          <w:rFonts w:ascii="Arial" w:eastAsia="Times New Roman" w:hAnsi="Arial" w:cs="Arial"/>
+          <w:lang w:eastAsia="de-DE"/>
+        </w:rPr>
+        <w:t>,</w:t>
+      </w:r>
+      <w:r>
+        <w:rPr>
+          <w:rFonts w:ascii="Arial" w:eastAsia="Times New Roman" w:hAnsi="Arial" w:cs="Arial"/>
+          <w:lang w:eastAsia="de-DE"/>
+        </w:rPr>
+        <w:t xml:space="preserve"> den Menschen von der Welt zu entfernen. Ein finaler Kampf gegen den Computer beginnt und der Spieler rettet die Welt. Neben der Hauptstory gibt es außerdem ein kleines </w:t>
       </w:r>
       <w:proofErr w:type="spellStart"/>
       <w:r>
@@ -4921,27 +4940,14 @@
       <w:r>
         <w:t xml:space="preserve">Abbildung </w:t>
       </w:r>
-      <w:r>
-        <w:fldChar w:fldCharType="begin"/>
-      </w:r>
-      <w:r>
-        <w:instrText xml:space="preserve"> SEQ Abbildung \* ARABIC </w:instrText>
-      </w:r>
-      <w:r>
-        <w:fldChar w:fldCharType="separate"/>
-      </w:r>
-      <w:r>
-        <w:rPr>
-          <w:noProof/>
-        </w:rPr>
-        <w:t>1</w:t>
-      </w:r>
-      <w:r>
-        <w:rPr>
-          <w:noProof/>
-        </w:rPr>
-        <w:fldChar w:fldCharType="end"/>
-      </w:r>
+      <w:fldSimple w:instr=" SEQ Abbildung \* ARABIC ">
+        <w:r>
+          <w:rPr>
+            <w:noProof/>
+          </w:rPr>
+          <w:t>1</w:t>
+        </w:r>
+      </w:fldSimple>
       <w:r>
         <w:t xml:space="preserve">: </w:t>
       </w:r>
@@ -5004,6 +5010,12 @@
         <w:rPr>
           <w:rFonts w:ascii="Arial" w:hAnsi="Arial" w:cs="Arial"/>
         </w:rPr>
+        <w:t>.</w:t>
+      </w:r>
+      <w:r>
+        <w:rPr>
+          <w:rFonts w:ascii="Arial" w:hAnsi="Arial" w:cs="Arial"/>
+        </w:rPr>
         <w:t xml:space="preserve"> </w:t>
       </w:r>
       <w:r>
@@ -5068,6 +5080,12 @@
         <w:t>b.i.b</w:t>
       </w:r>
       <w:proofErr w:type="spellEnd"/>
+      <w:r>
+        <w:rPr>
+          <w:rFonts w:ascii="Arial" w:hAnsi="Arial" w:cs="Arial"/>
+        </w:rPr>
+        <w:t>.</w:t>
+      </w:r>
       <w:r>
         <w:rPr>
           <w:rFonts w:ascii="Arial" w:hAnsi="Arial" w:cs="Arial"/>
@@ -5132,6 +5150,12 @@
         <w:t>b.i.b</w:t>
       </w:r>
       <w:proofErr w:type="spellEnd"/>
+      <w:r>
+        <w:rPr>
+          <w:rFonts w:ascii="Arial" w:hAnsi="Arial" w:cs="Arial"/>
+        </w:rPr>
+        <w:t>.</w:t>
+      </w:r>
       <w:r>
         <w:rPr>
           <w:rFonts w:ascii="Arial" w:hAnsi="Arial" w:cs="Arial"/>
@@ -5224,7 +5248,7 @@
         <w:rPr>
           <w:rFonts w:ascii="Arial" w:hAnsi="Arial" w:cs="Arial"/>
         </w:rPr>
-        <w:t>iOs</w:t>
+        <w:t>iOS</w:t>
       </w:r>
       <w:proofErr w:type="spellEnd"/>
       <w:r>
@@ -5608,7 +5632,19 @@
         <w:rPr>
           <w:rFonts w:ascii="Arial" w:hAnsi="Arial" w:cs="Arial"/>
         </w:rPr>
-        <w:t>Alle Benutzer Daten für 10 Jahre gespeichert.</w:t>
+        <w:t>Alle Benutzer Daten</w:t>
+      </w:r>
+      <w:r>
+        <w:rPr>
+          <w:rFonts w:ascii="Arial" w:hAnsi="Arial" w:cs="Arial"/>
+        </w:rPr>
+        <w:t xml:space="preserve"> werden</w:t>
+      </w:r>
+      <w:r>
+        <w:rPr>
+          <w:rFonts w:ascii="Arial" w:hAnsi="Arial" w:cs="Arial"/>
+        </w:rPr>
+        <w:t xml:space="preserve"> für 10 Jahre gespeichert.</w:t>
       </w:r>
     </w:p>
     <w:p/>
@@ -5727,27 +5763,14 @@
       <w:r>
         <w:t xml:space="preserve">Abbildung </w:t>
       </w:r>
-      <w:r>
-        <w:fldChar w:fldCharType="begin"/>
-      </w:r>
-      <w:r>
-        <w:instrText xml:space="preserve"> SEQ Abbildung \* ARABIC </w:instrText>
-      </w:r>
-      <w:r>
-        <w:fldChar w:fldCharType="separate"/>
-      </w:r>
-      <w:r>
-        <w:rPr>
-          <w:noProof/>
-        </w:rPr>
-        <w:t>2</w:t>
-      </w:r>
-      <w:r>
-        <w:rPr>
-          <w:noProof/>
-        </w:rPr>
-        <w:fldChar w:fldCharType="end"/>
-      </w:r>
+      <w:fldSimple w:instr=" SEQ Abbildung \* ARABIC ">
+        <w:r>
+          <w:rPr>
+            <w:noProof/>
+          </w:rPr>
+          <w:t>2</w:t>
+        </w:r>
+      </w:fldSimple>
       <w:r>
         <w:t xml:space="preserve">: </w:t>
       </w:r>
@@ -5993,7 +6016,16 @@
                 <w:sz w:val="24"/>
                 <w:szCs w:val="24"/>
               </w:rPr>
-              <w:t>anmelden</w:t>
+              <w:t>A</w:t>
+            </w:r>
+            <w:r>
+              <w:rPr>
+                <w:rFonts w:ascii="Times New Roman" w:hAnsi="Times New Roman"/>
+                <w:color w:val="666666"/>
+                <w:sz w:val="24"/>
+                <w:szCs w:val="24"/>
+              </w:rPr>
+              <w:t>nmelden</w:t>
             </w:r>
           </w:p>
         </w:tc>
@@ -7271,7 +7303,16 @@
                 <w:sz w:val="24"/>
                 <w:szCs w:val="24"/>
               </w:rPr>
-              <w:t>häufig</w:t>
+              <w:t>H</w:t>
+            </w:r>
+            <w:r>
+              <w:rPr>
+                <w:rFonts w:ascii="Times New Roman" w:hAnsi="Times New Roman"/>
+                <w:color w:val="666666"/>
+                <w:sz w:val="24"/>
+                <w:szCs w:val="24"/>
+              </w:rPr>
+              <w:t>äufig</w:t>
             </w:r>
           </w:p>
         </w:tc>
@@ -7722,7 +7763,16 @@
                 <w:sz w:val="24"/>
                 <w:szCs w:val="24"/>
               </w:rPr>
-              <w:t>registrieren</w:t>
+              <w:t>R</w:t>
+            </w:r>
+            <w:r>
+              <w:rPr>
+                <w:rFonts w:ascii="Times New Roman" w:hAnsi="Times New Roman"/>
+                <w:color w:val="666666"/>
+                <w:sz w:val="24"/>
+                <w:szCs w:val="24"/>
+              </w:rPr>
+              <w:t>egistrieren</w:t>
             </w:r>
           </w:p>
         </w:tc>
@@ -9017,7 +9067,16 @@
                 <w:sz w:val="24"/>
                 <w:szCs w:val="24"/>
               </w:rPr>
-              <w:t>häufig</w:t>
+              <w:t>H</w:t>
+            </w:r>
+            <w:r>
+              <w:rPr>
+                <w:rFonts w:ascii="Times New Roman" w:hAnsi="Times New Roman"/>
+                <w:color w:val="666666"/>
+                <w:sz w:val="24"/>
+                <w:szCs w:val="24"/>
+              </w:rPr>
+              <w:t>äufig</w:t>
             </w:r>
           </w:p>
         </w:tc>
@@ -10294,7 +10353,16 @@
                 <w:sz w:val="24"/>
                 <w:szCs w:val="24"/>
               </w:rPr>
-              <w:t>keine</w:t>
+              <w:t>K</w:t>
+            </w:r>
+            <w:r>
+              <w:rPr>
+                <w:rFonts w:ascii="Times New Roman" w:hAnsi="Times New Roman"/>
+                <w:color w:val="666666"/>
+                <w:sz w:val="24"/>
+                <w:szCs w:val="24"/>
+              </w:rPr>
+              <w:t>eine</w:t>
             </w:r>
           </w:p>
         </w:tc>
@@ -10368,7 +10436,16 @@
                 <w:sz w:val="24"/>
                 <w:szCs w:val="24"/>
               </w:rPr>
-              <w:t>keine</w:t>
+              <w:t>K</w:t>
+            </w:r>
+            <w:r>
+              <w:rPr>
+                <w:rFonts w:ascii="Times New Roman" w:hAnsi="Times New Roman"/>
+                <w:color w:val="666666"/>
+                <w:sz w:val="24"/>
+                <w:szCs w:val="24"/>
+              </w:rPr>
+              <w:t>eine</w:t>
             </w:r>
           </w:p>
         </w:tc>
@@ -10442,7 +10519,16 @@
                 <w:sz w:val="24"/>
                 <w:szCs w:val="24"/>
               </w:rPr>
-              <w:t>häufig</w:t>
+              <w:t>H</w:t>
+            </w:r>
+            <w:r>
+              <w:rPr>
+                <w:rFonts w:ascii="Times New Roman" w:hAnsi="Times New Roman"/>
+                <w:color w:val="666666"/>
+                <w:sz w:val="24"/>
+                <w:szCs w:val="24"/>
+              </w:rPr>
+              <w:t>äufig</w:t>
             </w:r>
           </w:p>
         </w:tc>
@@ -10664,7 +10750,16 @@
                 <w:sz w:val="24"/>
                 <w:szCs w:val="24"/>
               </w:rPr>
-              <w:t>keine</w:t>
+              <w:t>K</w:t>
+            </w:r>
+            <w:r>
+              <w:rPr>
+                <w:rFonts w:ascii="Times New Roman" w:hAnsi="Times New Roman"/>
+                <w:color w:val="666666"/>
+                <w:sz w:val="24"/>
+                <w:szCs w:val="24"/>
+              </w:rPr>
+              <w:t>eine</w:t>
             </w:r>
           </w:p>
         </w:tc>
@@ -11722,7 +11817,16 @@
                 <w:sz w:val="24"/>
                 <w:szCs w:val="24"/>
               </w:rPr>
-              <w:t>keine</w:t>
+              <w:t>K</w:t>
+            </w:r>
+            <w:r>
+              <w:rPr>
+                <w:rFonts w:ascii="Times New Roman" w:hAnsi="Times New Roman"/>
+                <w:color w:val="666666"/>
+                <w:sz w:val="24"/>
+                <w:szCs w:val="24"/>
+              </w:rPr>
+              <w:t>eine</w:t>
             </w:r>
           </w:p>
         </w:tc>
@@ -12195,7 +12299,16 @@
                 <w:sz w:val="24"/>
                 <w:szCs w:val="24"/>
               </w:rPr>
-              <w:t>keine</w:t>
+              <w:t>K</w:t>
+            </w:r>
+            <w:r>
+              <w:rPr>
+                <w:rFonts w:ascii="Times New Roman" w:hAnsi="Times New Roman"/>
+                <w:color w:val="666666"/>
+                <w:sz w:val="24"/>
+                <w:szCs w:val="24"/>
+              </w:rPr>
+              <w:t>eine</w:t>
             </w:r>
           </w:p>
         </w:tc>
@@ -13674,7 +13787,16 @@
                 <w:sz w:val="24"/>
                 <w:szCs w:val="24"/>
               </w:rPr>
-              <w:t>häufig</w:t>
+              <w:t>H</w:t>
+            </w:r>
+            <w:r>
+              <w:rPr>
+                <w:rFonts w:ascii="Times New Roman" w:hAnsi="Times New Roman"/>
+                <w:color w:val="666666"/>
+                <w:sz w:val="24"/>
+                <w:szCs w:val="24"/>
+              </w:rPr>
+              <w:t>äufig</w:t>
             </w:r>
           </w:p>
         </w:tc>
@@ -13902,7 +14024,16 @@
                 <w:sz w:val="24"/>
                 <w:szCs w:val="24"/>
               </w:rPr>
-              <w:t>keine</w:t>
+              <w:t>K</w:t>
+            </w:r>
+            <w:r>
+              <w:rPr>
+                <w:rFonts w:ascii="Times New Roman" w:hAnsi="Times New Roman"/>
+                <w:color w:val="666666"/>
+                <w:sz w:val="24"/>
+                <w:szCs w:val="24"/>
+              </w:rPr>
+              <w:t>eine</w:t>
             </w:r>
           </w:p>
         </w:tc>
@@ -14826,7 +14957,16 @@
                 <w:sz w:val="24"/>
                 <w:szCs w:val="24"/>
               </w:rPr>
-              <w:t>keine</w:t>
+              <w:t>K</w:t>
+            </w:r>
+            <w:r>
+              <w:rPr>
+                <w:rFonts w:ascii="Times New Roman" w:hAnsi="Times New Roman"/>
+                <w:color w:val="666666"/>
+                <w:sz w:val="24"/>
+                <w:szCs w:val="24"/>
+              </w:rPr>
+              <w:t>eine</w:t>
             </w:r>
           </w:p>
         </w:tc>
@@ -15383,7 +15523,16 @@
                 <w:sz w:val="24"/>
                 <w:szCs w:val="24"/>
               </w:rPr>
-              <w:t>häufig</w:t>
+              <w:t>H</w:t>
+            </w:r>
+            <w:r>
+              <w:rPr>
+                <w:rFonts w:ascii="Times New Roman" w:hAnsi="Times New Roman"/>
+                <w:color w:val="666666"/>
+                <w:sz w:val="24"/>
+                <w:szCs w:val="24"/>
+              </w:rPr>
+              <w:t>äufig</w:t>
             </w:r>
           </w:p>
         </w:tc>
@@ -16535,7 +16684,16 @@
                 <w:sz w:val="24"/>
                 <w:szCs w:val="24"/>
               </w:rPr>
-              <w:t>keine</w:t>
+              <w:t>K</w:t>
+            </w:r>
+            <w:r>
+              <w:rPr>
+                <w:rFonts w:ascii="Times New Roman" w:hAnsi="Times New Roman"/>
+                <w:color w:val="666666"/>
+                <w:sz w:val="24"/>
+                <w:szCs w:val="24"/>
+              </w:rPr>
+              <w:t>eine</w:t>
             </w:r>
           </w:p>
         </w:tc>
@@ -16991,7 +17149,14 @@
                 <w:rFonts w:cs="Arial"/>
                 <w:color w:val="666666"/>
               </w:rPr>
-              <w:t>keine</w:t>
+              <w:t>K</w:t>
+            </w:r>
+            <w:r>
+              <w:rPr>
+                <w:rFonts w:cs="Arial"/>
+                <w:color w:val="666666"/>
+              </w:rPr>
+              <w:t>eine</w:t>
             </w:r>
           </w:p>
         </w:tc>
@@ -17067,7 +17232,16 @@
                 <w:sz w:val="24"/>
                 <w:szCs w:val="24"/>
               </w:rPr>
-              <w:t>häufig</w:t>
+              <w:t>H</w:t>
+            </w:r>
+            <w:r>
+              <w:rPr>
+                <w:rFonts w:ascii="Times New Roman" w:hAnsi="Times New Roman"/>
+                <w:color w:val="666666"/>
+                <w:sz w:val="24"/>
+                <w:szCs w:val="24"/>
+              </w:rPr>
+              <w:t>äufig</w:t>
             </w:r>
           </w:p>
         </w:tc>
@@ -17295,7 +17469,16 @@
                 <w:sz w:val="24"/>
                 <w:szCs w:val="24"/>
               </w:rPr>
-              <w:t>keine</w:t>
+              <w:t>K</w:t>
+            </w:r>
+            <w:r>
+              <w:rPr>
+                <w:rFonts w:ascii="Times New Roman" w:hAnsi="Times New Roman"/>
+                <w:color w:val="666666"/>
+                <w:sz w:val="24"/>
+                <w:szCs w:val="24"/>
+              </w:rPr>
+              <w:t>eine</w:t>
             </w:r>
           </w:p>
         </w:tc>
@@ -18240,7 +18423,16 @@
                 <w:sz w:val="24"/>
                 <w:szCs w:val="24"/>
               </w:rPr>
-              <w:t>keine</w:t>
+              <w:t>K</w:t>
+            </w:r>
+            <w:r>
+              <w:rPr>
+                <w:rFonts w:ascii="Times New Roman" w:hAnsi="Times New Roman"/>
+                <w:color w:val="666666"/>
+                <w:sz w:val="24"/>
+                <w:szCs w:val="24"/>
+              </w:rPr>
+              <w:t>eine</w:t>
             </w:r>
           </w:p>
         </w:tc>
@@ -18657,7 +18849,14 @@
                 <w:rFonts w:cs="Arial"/>
                 <w:color w:val="666666"/>
               </w:rPr>
-              <w:t>keine</w:t>
+              <w:t>K</w:t>
+            </w:r>
+            <w:r>
+              <w:rPr>
+                <w:rFonts w:cs="Arial"/>
+                <w:color w:val="666666"/>
+              </w:rPr>
+              <w:t>eine</w:t>
             </w:r>
           </w:p>
         </w:tc>
@@ -18733,7 +18932,16 @@
                 <w:sz w:val="24"/>
                 <w:szCs w:val="24"/>
               </w:rPr>
-              <w:t>oft</w:t>
+              <w:t>O</w:t>
+            </w:r>
+            <w:r>
+              <w:rPr>
+                <w:rFonts w:ascii="Times New Roman" w:hAnsi="Times New Roman"/>
+                <w:color w:val="666666"/>
+                <w:sz w:val="24"/>
+                <w:szCs w:val="24"/>
+              </w:rPr>
+              <w:t>ft</w:t>
             </w:r>
           </w:p>
         </w:tc>
@@ -18961,7 +19169,16 @@
                 <w:sz w:val="24"/>
                 <w:szCs w:val="24"/>
               </w:rPr>
-              <w:t>keine</w:t>
+              <w:t>K</w:t>
+            </w:r>
+            <w:r>
+              <w:rPr>
+                <w:rFonts w:ascii="Times New Roman" w:hAnsi="Times New Roman"/>
+                <w:color w:val="666666"/>
+                <w:sz w:val="24"/>
+                <w:szCs w:val="24"/>
+              </w:rPr>
+              <w:t>eine</w:t>
             </w:r>
           </w:p>
         </w:tc>
@@ -19319,14 +19536,19 @@
         <w:rPr>
           <w:rFonts w:ascii="Arial" w:hAnsi="Arial" w:cs="Arial"/>
         </w:rPr>
-        <w:t xml:space="preserve"> beziehen, decken wir hier bei schon 93,8% aller Nutzer ab, hierbei nimmt Android 78,9% </w:t>
-      </w:r>
-      <w:proofErr w:type="gramStart"/>
-      <w:r>
-        <w:rPr>
-          <w:rFonts w:ascii="Arial" w:hAnsi="Arial" w:cs="Arial"/>
-        </w:rPr>
-        <w:t xml:space="preserve">ein und </w:t>
+        <w:t xml:space="preserve"> beziehen, decken wir hier bei schon 93,8% aller Nutzer ab,</w:t>
+      </w:r>
+      <w:r>
+        <w:rPr>
+          <w:rFonts w:ascii="Arial" w:hAnsi="Arial" w:cs="Arial"/>
+        </w:rPr>
+        <w:t xml:space="preserve"> hierbei nimmt Android 78,9%</w:t>
+      </w:r>
+      <w:r>
+        <w:rPr>
+          <w:rFonts w:ascii="Arial" w:hAnsi="Arial" w:cs="Arial"/>
+        </w:rPr>
+        <w:t xml:space="preserve"> und </w:t>
       </w:r>
       <w:proofErr w:type="spellStart"/>
       <w:r>
@@ -19342,26 +19564,37 @@
         </w:rPr>
         <w:t xml:space="preserve"> 14,9%</w:t>
       </w:r>
-      <w:proofErr w:type="gramEnd"/>
-      <w:r>
-        <w:rPr>
-          <w:rFonts w:ascii="Arial" w:hAnsi="Arial" w:cs="Arial"/>
-        </w:rPr>
-        <w:t xml:space="preserve">. Da wir aber nicht alle Versionen der Betriebssysteme abdecken können haben wir die meist benutzten gewählt. Durch das wählen von Android 2.3.1 oder höher decken wir ganze 99% alle Benutzer ab, bei </w:t>
+      <w:r>
+        <w:rPr>
+          <w:rFonts w:ascii="Arial" w:hAnsi="Arial" w:cs="Arial"/>
+        </w:rPr>
+        <w:t xml:space="preserve"> ein</w:t>
+      </w:r>
+      <w:r>
+        <w:rPr>
+          <w:rFonts w:ascii="Arial" w:hAnsi="Arial" w:cs="Arial"/>
+        </w:rPr>
+        <w:t>. Da wir aber nicht alle Versionen der Betriebssysteme abdecken können haben wir die meist benutzten gewählt. Durch das wählen von Android 2.3.1 oder höher decken wir gan</w:t>
+      </w:r>
+      <w:r>
+        <w:rPr>
+          <w:rFonts w:ascii="Arial" w:hAnsi="Arial" w:cs="Arial"/>
+        </w:rPr>
+        <w:t xml:space="preserve">ze 99% alle Benutzer ab, bei </w:t>
       </w:r>
       <w:proofErr w:type="spellStart"/>
       <w:r>
         <w:rPr>
           <w:rFonts w:ascii="Arial" w:hAnsi="Arial" w:cs="Arial"/>
         </w:rPr>
-        <w:t>iOs</w:t>
+        <w:t>iOS</w:t>
       </w:r>
       <w:proofErr w:type="spellEnd"/>
       <w:r>
         <w:rPr>
           <w:rFonts w:ascii="Arial" w:hAnsi="Arial" w:cs="Arial"/>
         </w:rPr>
-        <w:t xml:space="preserve"> und Version 5.0 oder höher sind dies 96% oder sogar etwas mehr. Somit belaufen wir uns auf eine 92,41%</w:t>
+        <w:t xml:space="preserve"> Version 5.0 oder höher sind dies 96% oder sogar etwas mehr. Somit belaufen wir uns auf eine 92,41%</w:t>
       </w:r>
       <w:r>
         <w:rPr>
@@ -19616,27 +19849,14 @@
                             <w:r>
                               <w:t xml:space="preserve">Abbildung </w:t>
                             </w:r>
-                            <w:r>
-                              <w:fldChar w:fldCharType="begin"/>
-                            </w:r>
-                            <w:r>
-                              <w:instrText xml:space="preserve"> SEQ Abbildung \* ARABIC </w:instrText>
-                            </w:r>
-                            <w:r>
-                              <w:fldChar w:fldCharType="separate"/>
-                            </w:r>
-                            <w:r>
-                              <w:rPr>
-                                <w:noProof/>
-                              </w:rPr>
-                              <w:t>3</w:t>
-                            </w:r>
-                            <w:r>
-                              <w:rPr>
-                                <w:noProof/>
-                              </w:rPr>
-                              <w:fldChar w:fldCharType="end"/>
-                            </w:r>
+                            <w:fldSimple w:instr=" SEQ Abbildung \* ARABIC ">
+                              <w:r>
+                                <w:rPr>
+                                  <w:noProof/>
+                                </w:rPr>
+                                <w:t>3</w:t>
+                              </w:r>
+                            </w:fldSimple>
                             <w:r>
                               <w:t xml:space="preserve">: </w:t>
                             </w:r>
@@ -19684,27 +19904,14 @@
                       <w:r>
                         <w:t xml:space="preserve">Abbildung </w:t>
                       </w:r>
-                      <w:r>
-                        <w:fldChar w:fldCharType="begin"/>
-                      </w:r>
-                      <w:r>
-                        <w:instrText xml:space="preserve"> SEQ Abbildung \* ARABIC </w:instrText>
-                      </w:r>
-                      <w:r>
-                        <w:fldChar w:fldCharType="separate"/>
-                      </w:r>
-                      <w:r>
-                        <w:rPr>
-                          <w:noProof/>
-                        </w:rPr>
-                        <w:t>3</w:t>
-                      </w:r>
-                      <w:r>
-                        <w:rPr>
-                          <w:noProof/>
-                        </w:rPr>
-                        <w:fldChar w:fldCharType="end"/>
-                      </w:r>
+                      <w:fldSimple w:instr=" SEQ Abbildung \* ARABIC ">
+                        <w:r>
+                          <w:rPr>
+                            <w:noProof/>
+                          </w:rPr>
+                          <w:t>3</w:t>
+                        </w:r>
+                      </w:fldSimple>
                       <w:r>
                         <w:t xml:space="preserve">: </w:t>
                       </w:r>
@@ -19880,27 +20087,14 @@
                             <w:r>
                               <w:t xml:space="preserve">Abbildung </w:t>
                             </w:r>
-                            <w:r>
-                              <w:fldChar w:fldCharType="begin"/>
-                            </w:r>
-                            <w:r>
-                              <w:instrText xml:space="preserve"> SEQ Abbildung \* ARABIC </w:instrText>
-                            </w:r>
-                            <w:r>
-                              <w:fldChar w:fldCharType="separate"/>
-                            </w:r>
-                            <w:r>
-                              <w:rPr>
-                                <w:noProof/>
-                              </w:rPr>
-                              <w:t>4</w:t>
-                            </w:r>
-                            <w:r>
-                              <w:rPr>
-                                <w:noProof/>
-                              </w:rPr>
-                              <w:fldChar w:fldCharType="end"/>
-                            </w:r>
+                            <w:fldSimple w:instr=" SEQ Abbildung \* ARABIC ">
+                              <w:r>
+                                <w:rPr>
+                                  <w:noProof/>
+                                </w:rPr>
+                                <w:t>4</w:t>
+                              </w:r>
+                            </w:fldSimple>
                             <w:r>
                               <w:t>: Registrieren GUI</w:t>
                             </w:r>
@@ -19933,27 +20127,14 @@
                       <w:r>
                         <w:t xml:space="preserve">Abbildung </w:t>
                       </w:r>
-                      <w:r>
-                        <w:fldChar w:fldCharType="begin"/>
-                      </w:r>
-                      <w:r>
-                        <w:instrText xml:space="preserve"> SEQ Abbildung \* ARABIC </w:instrText>
-                      </w:r>
-                      <w:r>
-                        <w:fldChar w:fldCharType="separate"/>
-                      </w:r>
-                      <w:r>
-                        <w:rPr>
-                          <w:noProof/>
-                        </w:rPr>
-                        <w:t>4</w:t>
-                      </w:r>
-                      <w:r>
-                        <w:rPr>
-                          <w:noProof/>
-                        </w:rPr>
-                        <w:fldChar w:fldCharType="end"/>
-                      </w:r>
+                      <w:fldSimple w:instr=" SEQ Abbildung \* ARABIC ">
+                        <w:r>
+                          <w:rPr>
+                            <w:noProof/>
+                          </w:rPr>
+                          <w:t>4</w:t>
+                        </w:r>
+                      </w:fldSimple>
                       <w:r>
                         <w:t>: Registrieren GUI</w:t>
                       </w:r>
@@ -20181,7 +20362,7 @@
         <w:rPr>
           <w:rFonts w:ascii="Arial" w:hAnsi="Arial" w:cs="Arial"/>
         </w:rPr>
-        <w:t>angelegt.</w:t>
+        <w:t>angelegt</w:t>
       </w:r>
     </w:p>
     <w:p>
@@ -20312,27 +20493,14 @@
                             <w:r>
                               <w:t xml:space="preserve">Abbildung </w:t>
                             </w:r>
-                            <w:r>
-                              <w:fldChar w:fldCharType="begin"/>
-                            </w:r>
-                            <w:r>
-                              <w:instrText xml:space="preserve"> SEQ Abbildung \* ARABIC </w:instrText>
-                            </w:r>
-                            <w:r>
-                              <w:fldChar w:fldCharType="separate"/>
-                            </w:r>
-                            <w:r>
-                              <w:rPr>
-                                <w:noProof/>
-                              </w:rPr>
-                              <w:t>5</w:t>
-                            </w:r>
-                            <w:r>
-                              <w:rPr>
-                                <w:noProof/>
-                              </w:rPr>
-                              <w:fldChar w:fldCharType="end"/>
-                            </w:r>
+                            <w:fldSimple w:instr=" SEQ Abbildung \* ARABIC ">
+                              <w:r>
+                                <w:rPr>
+                                  <w:noProof/>
+                                </w:rPr>
+                                <w:t>5</w:t>
+                              </w:r>
+                            </w:fldSimple>
                             <w:r>
                               <w:t>: Hauptmenü GUI</w:t>
                             </w:r>
@@ -20369,27 +20537,14 @@
                       <w:r>
                         <w:t xml:space="preserve">Abbildung </w:t>
                       </w:r>
-                      <w:r>
-                        <w:fldChar w:fldCharType="begin"/>
-                      </w:r>
-                      <w:r>
-                        <w:instrText xml:space="preserve"> SEQ Abbildung \* ARABIC </w:instrText>
-                      </w:r>
-                      <w:r>
-                        <w:fldChar w:fldCharType="separate"/>
-                      </w:r>
-                      <w:r>
-                        <w:rPr>
-                          <w:noProof/>
-                        </w:rPr>
-                        <w:t>5</w:t>
-                      </w:r>
-                      <w:r>
-                        <w:rPr>
-                          <w:noProof/>
-                        </w:rPr>
-                        <w:fldChar w:fldCharType="end"/>
-                      </w:r>
+                      <w:fldSimple w:instr=" SEQ Abbildung \* ARABIC ">
+                        <w:r>
+                          <w:rPr>
+                            <w:noProof/>
+                          </w:rPr>
+                          <w:t>5</w:t>
+                        </w:r>
+                      </w:fldSimple>
                       <w:r>
                         <w:t>: Hauptmenü GUI</w:t>
                       </w:r>
@@ -20886,27 +21041,14 @@
                             <w:r>
                               <w:t xml:space="preserve">Abbildung </w:t>
                             </w:r>
-                            <w:r>
-                              <w:fldChar w:fldCharType="begin"/>
-                            </w:r>
-                            <w:r>
-                              <w:instrText xml:space="preserve"> SEQ Abbildung \* ARABIC </w:instrText>
-                            </w:r>
-                            <w:r>
-                              <w:fldChar w:fldCharType="separate"/>
-                            </w:r>
-                            <w:r>
-                              <w:rPr>
-                                <w:noProof/>
-                              </w:rPr>
-                              <w:t>6</w:t>
-                            </w:r>
-                            <w:r>
-                              <w:rPr>
-                                <w:noProof/>
-                              </w:rPr>
-                              <w:fldChar w:fldCharType="end"/>
-                            </w:r>
+                            <w:fldSimple w:instr=" SEQ Abbildung \* ARABIC ">
+                              <w:r>
+                                <w:rPr>
+                                  <w:noProof/>
+                                </w:rPr>
+                                <w:t>6</w:t>
+                              </w:r>
+                            </w:fldSimple>
                             <w:r>
                               <w:t>: Spielmenü GUI</w:t>
                             </w:r>
@@ -20939,27 +21081,14 @@
                       <w:r>
                         <w:t xml:space="preserve">Abbildung </w:t>
                       </w:r>
-                      <w:r>
-                        <w:fldChar w:fldCharType="begin"/>
-                      </w:r>
-                      <w:r>
-                        <w:instrText xml:space="preserve"> SEQ Abbildung \* ARABIC </w:instrText>
-                      </w:r>
-                      <w:r>
-                        <w:fldChar w:fldCharType="separate"/>
-                      </w:r>
-                      <w:r>
-                        <w:rPr>
-                          <w:noProof/>
-                        </w:rPr>
-                        <w:t>6</w:t>
-                      </w:r>
-                      <w:r>
-                        <w:rPr>
-                          <w:noProof/>
-                        </w:rPr>
-                        <w:fldChar w:fldCharType="end"/>
-                      </w:r>
+                      <w:fldSimple w:instr=" SEQ Abbildung \* ARABIC ">
+                        <w:r>
+                          <w:rPr>
+                            <w:noProof/>
+                          </w:rPr>
+                          <w:t>6</w:t>
+                        </w:r>
+                      </w:fldSimple>
                       <w:r>
                         <w:t>: Spielmenü GUI</w:t>
                       </w:r>
@@ -21105,27 +21234,14 @@
                             <w:r>
                               <w:t xml:space="preserve">Abbildung </w:t>
                             </w:r>
-                            <w:r>
-                              <w:fldChar w:fldCharType="begin"/>
-                            </w:r>
-                            <w:r>
-                              <w:instrText xml:space="preserve"> SEQ Abbildung \* ARABIC </w:instrText>
-                            </w:r>
-                            <w:r>
-                              <w:fldChar w:fldCharType="separate"/>
-                            </w:r>
-                            <w:r>
-                              <w:rPr>
-                                <w:noProof/>
-                              </w:rPr>
-                              <w:t>7</w:t>
-                            </w:r>
-                            <w:r>
-                              <w:rPr>
-                                <w:noProof/>
-                              </w:rPr>
-                              <w:fldChar w:fldCharType="end"/>
-                            </w:r>
+                            <w:fldSimple w:instr=" SEQ Abbildung \* ARABIC ">
+                              <w:r>
+                                <w:rPr>
+                                  <w:noProof/>
+                                </w:rPr>
+                                <w:t>7</w:t>
+                              </w:r>
+                            </w:fldSimple>
                             <w:r>
                               <w:t>: Karte GUI</w:t>
                             </w:r>
@@ -21161,27 +21277,14 @@
                       <w:r>
                         <w:t xml:space="preserve">Abbildung </w:t>
                       </w:r>
-                      <w:r>
-                        <w:fldChar w:fldCharType="begin"/>
-                      </w:r>
-                      <w:r>
-                        <w:instrText xml:space="preserve"> SEQ Abbildung \* ARABIC </w:instrText>
-                      </w:r>
-                      <w:r>
-                        <w:fldChar w:fldCharType="separate"/>
-                      </w:r>
-                      <w:r>
-                        <w:rPr>
-                          <w:noProof/>
-                        </w:rPr>
-                        <w:t>7</w:t>
-                      </w:r>
-                      <w:r>
-                        <w:rPr>
-                          <w:noProof/>
-                        </w:rPr>
-                        <w:fldChar w:fldCharType="end"/>
-                      </w:r>
+                      <w:fldSimple w:instr=" SEQ Abbildung \* ARABIC ">
+                        <w:r>
+                          <w:rPr>
+                            <w:noProof/>
+                          </w:rPr>
+                          <w:t>7</w:t>
+                        </w:r>
+                      </w:fldSimple>
                       <w:r>
                         <w:t>: Karte GUI</w:t>
                       </w:r>
@@ -21326,7 +21429,7 @@
         <w:rPr>
           <w:rFonts w:ascii="Arial" w:hAnsi="Arial" w:cs="Arial"/>
         </w:rPr>
-        <w:t xml:space="preserve"> Der Quantum gibt einem eine Hilfestellung zu den jeweiligen Caches.</w:t>
+        <w:t xml:space="preserve"> Der Quantum gibt einem eine Hilfestellung zu den jeweiligen Caches</w:t>
       </w:r>
     </w:p>
     <w:p>
@@ -21355,12 +21458,6 @@
         </w:rPr>
         <w:footnoteReference w:id="6"/>
       </w:r>
-      <w:r>
-        <w:rPr>
-          <w:rFonts w:ascii="Arial" w:hAnsi="Arial" w:cs="Arial"/>
-        </w:rPr>
-        <w:t>.</w:t>
-      </w:r>
     </w:p>
     <w:p>
       <w:pPr>
@@ -21380,7 +21477,13 @@
         <w:rPr>
           <w:rFonts w:ascii="Arial" w:hAnsi="Arial" w:cs="Arial"/>
         </w:rPr>
-        <w:t xml:space="preserve">  Der Helfer wird später Freigeschaltet.  Er bietet zusätzliche Hilfe zu den Minispielen.</w:t>
+        <w:t xml:space="preserve">  Der Helfer wird später Freigeschaltet.  Er bietet zusät</w:t>
+      </w:r>
+      <w:r>
+        <w:rPr>
+          <w:rFonts w:ascii="Arial" w:hAnsi="Arial" w:cs="Arial"/>
+        </w:rPr>
+        <w:t>zliche Hilfe zu den Minispielen</w:t>
       </w:r>
     </w:p>
     <w:p>
@@ -21464,27 +21567,14 @@
                             <w:r>
                               <w:t xml:space="preserve">Abbildung </w:t>
                             </w:r>
-                            <w:r>
-                              <w:fldChar w:fldCharType="begin"/>
-                            </w:r>
-                            <w:r>
-                              <w:instrText xml:space="preserve"> SEQ Abbildung \* ARABIC </w:instrText>
-                            </w:r>
-                            <w:r>
-                              <w:fldChar w:fldCharType="separate"/>
-                            </w:r>
-                            <w:r>
-                              <w:rPr>
-                                <w:noProof/>
-                              </w:rPr>
-                              <w:t>8</w:t>
-                            </w:r>
-                            <w:r>
-                              <w:rPr>
-                                <w:noProof/>
-                              </w:rPr>
-                              <w:fldChar w:fldCharType="end"/>
-                            </w:r>
+                            <w:fldSimple w:instr=" SEQ Abbildung \* ARABIC ">
+                              <w:r>
+                                <w:rPr>
+                                  <w:noProof/>
+                                </w:rPr>
+                                <w:t>8</w:t>
+                              </w:r>
+                            </w:fldSimple>
                             <w:r>
                               <w:t>: QR-Code Scanner GUI</w:t>
                             </w:r>
@@ -21520,27 +21610,14 @@
                       <w:r>
                         <w:t xml:space="preserve">Abbildung </w:t>
                       </w:r>
-                      <w:r>
-                        <w:fldChar w:fldCharType="begin"/>
-                      </w:r>
-                      <w:r>
-                        <w:instrText xml:space="preserve"> SEQ Abbildung \* ARABIC </w:instrText>
-                      </w:r>
-                      <w:r>
-                        <w:fldChar w:fldCharType="separate"/>
-                      </w:r>
-                      <w:r>
-                        <w:rPr>
-                          <w:noProof/>
-                        </w:rPr>
-                        <w:t>8</w:t>
-                      </w:r>
-                      <w:r>
-                        <w:rPr>
-                          <w:noProof/>
-                        </w:rPr>
-                        <w:fldChar w:fldCharType="end"/>
-                      </w:r>
+                      <w:fldSimple w:instr=" SEQ Abbildung \* ARABIC ">
+                        <w:r>
+                          <w:rPr>
+                            <w:noProof/>
+                          </w:rPr>
+                          <w:t>8</w:t>
+                        </w:r>
+                      </w:fldSimple>
                       <w:r>
                         <w:t>: QR-Code Scanner GUI</w:t>
                       </w:r>
@@ -21690,13 +21767,6 @@
         </w:rPr>
         <w:t xml:space="preserve"> Startet den QR-Code Scan</w:t>
       </w:r>
-      <w:r>
-        <w:rPr>
-          <w:rFonts w:ascii="Arial" w:hAnsi="Arial" w:cs="Arial"/>
-          <w:b/>
-        </w:rPr>
-        <w:t>.</w:t>
-      </w:r>
     </w:p>
     <w:p>
       <w:pPr>
@@ -21874,27 +21944,14 @@
                             <w:r>
                               <w:t xml:space="preserve">Abbildung </w:t>
                             </w:r>
-                            <w:r>
-                              <w:fldChar w:fldCharType="begin"/>
-                            </w:r>
-                            <w:r>
-                              <w:instrText xml:space="preserve"> SEQ Abbildung \* ARABIC </w:instrText>
-                            </w:r>
-                            <w:r>
-                              <w:fldChar w:fldCharType="separate"/>
-                            </w:r>
-                            <w:r>
-                              <w:rPr>
-                                <w:noProof/>
-                              </w:rPr>
-                              <w:t>9</w:t>
-                            </w:r>
-                            <w:r>
-                              <w:rPr>
-                                <w:noProof/>
-                              </w:rPr>
-                              <w:fldChar w:fldCharType="end"/>
-                            </w:r>
+                            <w:fldSimple w:instr=" SEQ Abbildung \* ARABIC ">
+                              <w:r>
+                                <w:rPr>
+                                  <w:noProof/>
+                                </w:rPr>
+                                <w:t>9</w:t>
+                              </w:r>
+                            </w:fldSimple>
                             <w:r>
                               <w:t xml:space="preserve">: </w:t>
                             </w:r>
@@ -21938,27 +21995,14 @@
                       <w:r>
                         <w:t xml:space="preserve">Abbildung </w:t>
                       </w:r>
-                      <w:r>
-                        <w:fldChar w:fldCharType="begin"/>
-                      </w:r>
-                      <w:r>
-                        <w:instrText xml:space="preserve"> SEQ Abbildung \* ARABIC </w:instrText>
-                      </w:r>
-                      <w:r>
-                        <w:fldChar w:fldCharType="separate"/>
-                      </w:r>
-                      <w:r>
-                        <w:rPr>
-                          <w:noProof/>
-                        </w:rPr>
-                        <w:t>9</w:t>
-                      </w:r>
-                      <w:r>
-                        <w:rPr>
-                          <w:noProof/>
-                        </w:rPr>
-                        <w:fldChar w:fldCharType="end"/>
-                      </w:r>
+                      <w:fldSimple w:instr=" SEQ Abbildung \* ARABIC ">
+                        <w:r>
+                          <w:rPr>
+                            <w:noProof/>
+                          </w:rPr>
+                          <w:t>9</w:t>
+                        </w:r>
+                      </w:fldSimple>
                       <w:r>
                         <w:t xml:space="preserve">: </w:t>
                       </w:r>
@@ -21997,7 +22041,13 @@
         <w:rPr>
           <w:rFonts w:ascii="Arial" w:hAnsi="Arial" w:cs="Arial"/>
         </w:rPr>
-        <w:t>Die Logbuch Nachricht wird einem nach einem erfolgreichen Scan angezeigt.</w:t>
+        <w:t xml:space="preserve">Die Logbuch Nachricht wird </w:t>
+      </w:r>
+      <w:r>
+        <w:rPr>
+          <w:rFonts w:ascii="Arial" w:hAnsi="Arial" w:cs="Arial"/>
+        </w:rPr>
+        <w:t>nach einem erfolgreichen Scan angezeigt.</w:t>
       </w:r>
     </w:p>
     <w:p>
@@ -22184,7 +22234,55 @@
           <w:noProof/>
           <w:lang w:eastAsia="de-DE"/>
         </w:rPr>
-        <w:t>Dieses Minispiel wurde inspiriert von dem Lockpick-Spiel aus Bioshock. Hierbei muss der Spieler zunächst die Felder des 5x5 Spielfeldes aufdecken. Darunter befinden sich Rohrstücke. Von oben aus fliest langsam eine Flüssigkeit. Das Ziel ist es, dass diese durch die Rohre hindurch zu dem unteren Ausgangsrohr geführt wird. Aufgedeckte Rohre kann der Spieler mit drag&amp;drop austauschen und somit den Weg für die Flüssigkeit aufbauen. Im Hintergrund können sich noch Zahnräder bewegen, das ist jedoch alternaiv und nicht notwendig. Den roten Balken oben habe ich eingefügt, um Platz für eine GUI zu geben, um z.B. in das Menü zu kommen.</w:t>
+        <w:t>Dieses Minispiel wurde inspiriert von dem Lockpick-Spiel aus Bioshock. Hierbei muss der Spieler zunächst die Felder des 5x5 Spielfeldes aufdecken. Darunter befinden sich Rohrstücke. Von oben aus fliest langsam eine Flüssigkeit. Das Ziel ist es, dass diese durch die Rohre hindurch zu dem unteren Ausgangsrohr geführt wird. Aufgedeckte Rohre kann der Spieler mit drag&amp;drop austauschen und somit den Weg für die Flüssigkeit aufbauen. Im Hintergrund können sich noch Zahnräder bewegen, das ist jedoch alterna</w:t>
+      </w:r>
+      <w:r>
+        <w:rPr>
+          <w:rFonts w:ascii="Arial" w:hAnsi="Arial" w:cs="Arial"/>
+          <w:noProof/>
+          <w:lang w:eastAsia="de-DE"/>
+        </w:rPr>
+        <w:t>t</w:t>
+      </w:r>
+      <w:r>
+        <w:rPr>
+          <w:rFonts w:ascii="Arial" w:hAnsi="Arial" w:cs="Arial"/>
+          <w:noProof/>
+          <w:lang w:eastAsia="de-DE"/>
+        </w:rPr>
+        <w:t>iv und nicht notwendig. Den roten</w:t>
+      </w:r>
+      <w:r>
+        <w:rPr>
+          <w:rFonts w:ascii="Arial" w:hAnsi="Arial" w:cs="Arial"/>
+          <w:noProof/>
+          <w:lang w:eastAsia="de-DE"/>
+        </w:rPr>
+        <w:t xml:space="preserve"> Balken oben ist da,</w:t>
+      </w:r>
+      <w:r>
+        <w:rPr>
+          <w:rFonts w:ascii="Arial" w:hAnsi="Arial" w:cs="Arial"/>
+          <w:noProof/>
+          <w:lang w:eastAsia="de-DE"/>
+        </w:rPr>
+        <w:t xml:space="preserve"> um </w:t>
+      </w:r>
+      <w:r>
+        <w:rPr>
+          <w:rFonts w:ascii="Arial" w:hAnsi="Arial" w:cs="Arial"/>
+          <w:noProof/>
+          <w:lang w:eastAsia="de-DE"/>
+        </w:rPr>
+        <w:t xml:space="preserve">Platz für eine GUI zu geben, um z.B. </w:t>
+      </w:r>
+      <w:r>
+        <w:rPr>
+          <w:rFonts w:ascii="Arial" w:hAnsi="Arial" w:cs="Arial"/>
+          <w:noProof/>
+          <w:lang w:eastAsia="de-DE"/>
+        </w:rPr>
+        <w:t>in das Menü zu kommen.</w:t>
       </w:r>
     </w:p>
     <w:p>
@@ -22215,7 +22313,63 @@
           <w:noProof/>
           <w:lang w:eastAsia="de-DE"/>
         </w:rPr>
-        <w:t>Am Anfang erstellt das Programm im Hintergrund einen Weg aus den Rohren zum Ziel. Danach wird der Rest des Spielfeldes mit anderen Rohrenstücken aufgefültt und alles gemischt. Danach kann das Spiel beginnen. Der Spieler weiss anfangs nicht, wo welche Rohre sind, da alle verdeckt sind. Vor jedem Rohr ist eine Platte, die durch berühren entfernt werden kann. Danach sieht er die Rohre darunter und kann diese bewegen. Die Rohre können dabei nicht gedreht werden. Die Flüssigkeit die dabei langsam durch die Rohre läuft sorgt für Zeitdruck, da der Spieler rechtzeitig die Teile aneinander Reihen muss, damit die Flüssigkeit nicht ausläuft. Wenn der Spieler fertig ist, kann der Spieler den Vorgang beschleunigen, indem er das Ventil weiter aufdreht. Dazu ist am Anfang der Rohre ein „Rad“, an dem der Spieler drehen kann. Wenn der Spieler das Spiel nicht geschafft hat startet es von Vorne.</w:t>
+        <w:t>Am Anfang erstellt das Programm im Hintergrund einen Weg aus den Rohren zum Ziel. Danach wird der Rest des Spielfeldes mit</w:t>
+      </w:r>
+      <w:r>
+        <w:rPr>
+          <w:rFonts w:ascii="Arial" w:hAnsi="Arial" w:cs="Arial"/>
+          <w:noProof/>
+          <w:lang w:eastAsia="de-DE"/>
+        </w:rPr>
+        <w:t xml:space="preserve"> anderen Rohrenstücken aufgefüll</w:t>
+      </w:r>
+      <w:r>
+        <w:rPr>
+          <w:rFonts w:ascii="Arial" w:hAnsi="Arial" w:cs="Arial"/>
+          <w:noProof/>
+          <w:lang w:eastAsia="de-DE"/>
+        </w:rPr>
+        <w:t>t und alles gemischt. Danach kann das Spiel beginnen. Der Spieler we</w:t>
+      </w:r>
+      <w:r>
+        <w:rPr>
+          <w:rFonts w:ascii="Arial" w:hAnsi="Arial" w:cs="Arial"/>
+          <w:noProof/>
+          <w:lang w:eastAsia="de-DE"/>
+        </w:rPr>
+        <w:t>iß</w:t>
+      </w:r>
+      <w:r>
+        <w:rPr>
+          <w:rFonts w:ascii="Arial" w:hAnsi="Arial" w:cs="Arial"/>
+          <w:noProof/>
+          <w:lang w:eastAsia="de-DE"/>
+        </w:rPr>
+        <w:t xml:space="preserve"> zu Beginn</w:t>
+      </w:r>
+      <w:r>
+        <w:rPr>
+          <w:rFonts w:ascii="Arial" w:hAnsi="Arial" w:cs="Arial"/>
+          <w:noProof/>
+          <w:lang w:eastAsia="de-DE"/>
+        </w:rPr>
+        <w:t xml:space="preserve"> nicht, wo welche Rohre sind, da alle verdeckt sind. Vor jedem Rohr ist eine Platte, die durch berühren entfernt werden kann. Danach sieht er die Rohre darunter und kann diese bewegen. Die Rohre können dabei nicht gedreht werden. Die Flüssigkeit die dabei langsam durch die Rohre läuft sorgt für Zeitdruck, da der Spieler re</w:t>
+      </w:r>
+      <w:r>
+        <w:rPr>
+          <w:rFonts w:ascii="Arial" w:hAnsi="Arial" w:cs="Arial"/>
+          <w:noProof/>
+          <w:lang w:eastAsia="de-DE"/>
+        </w:rPr>
+        <w:t>chtzeitig die Teile aneinander r</w:t>
+      </w:r>
+      <w:r>
+        <w:rPr>
+          <w:rFonts w:ascii="Arial" w:hAnsi="Arial" w:cs="Arial"/>
+          <w:noProof/>
+          <w:lang w:eastAsia="de-DE"/>
+        </w:rPr>
+        <w:t>eihen muss, damit die Flüssigkeit nicht ausläuft. Wenn der Spieler fertig ist, kann der Spieler den Vorgang beschleunigen, indem er das Ventil weiter aufdreht. Dazu ist am Anfang der Rohre ein „Rad“, an dem der Spieler drehen kann. Wenn der Spieler das Spiel nicht geschafft hat startet es von Vorne.</w:t>
       </w:r>
     </w:p>
     <w:p>
@@ -22239,7 +22393,95 @@
           <w:noProof/>
           <w:lang w:eastAsia="de-DE"/>
         </w:rPr>
-        <w:t>Als Elemente im Spiel habe ich oben im Bild einem Balken für die GUI, womit ich das Spiel z.B. verlassen kann. Genaueres hierfür ist Aufgabe der GUI-Gruppe. Als weitere Elemente hat man die Rohre, die der Spieler richtig anordnen muss. Darüber liegen Platten, die diese abdecken. Die Platten können vom Spieler entfernt werden, indem er sie berührt. Dazu gibt es ein Ausgangsrohr, von wo die Flüssigkeit startet und ein Endrohr, wo der Spieler die Flüssigkeit hinlenken soll. Am Ausgangsrohr soll ein Ventil sein, an dem der Spieler drehen kann, um die Flüssigkeit zu beschleunigen wenn er fertig ist. Dies ist aber nicht Muss-Kriterium. Wenn es nicht funktioniert wie gewünscht, kann dies durch einen Button gelöst werden. Im Hintergrund sollen noch Zahnräder sein, die sich bewegen</w:t>
+        <w:t xml:space="preserve">Als Elemente im Spiel </w:t>
+      </w:r>
+      <w:r>
+        <w:rPr>
+          <w:rFonts w:ascii="Arial" w:hAnsi="Arial" w:cs="Arial"/>
+          <w:noProof/>
+          <w:lang w:eastAsia="de-DE"/>
+        </w:rPr>
+        <w:t>befindet sich oben im Bild ein Balken für die GUI, womit der Spieler</w:t>
+      </w:r>
+      <w:r>
+        <w:rPr>
+          <w:rFonts w:ascii="Arial" w:hAnsi="Arial" w:cs="Arial"/>
+          <w:noProof/>
+          <w:lang w:eastAsia="de-DE"/>
+        </w:rPr>
+        <w:t xml:space="preserve"> das Spiel z.B. verlassen ka</w:t>
+      </w:r>
+      <w:r>
+        <w:rPr>
+          <w:rFonts w:ascii="Arial" w:hAnsi="Arial" w:cs="Arial"/>
+          <w:noProof/>
+          <w:lang w:eastAsia="de-DE"/>
+        </w:rPr>
+        <w:t>nn.</w:t>
+      </w:r>
+      <w:r>
+        <w:rPr>
+          <w:rFonts w:ascii="Arial" w:hAnsi="Arial" w:cs="Arial"/>
+          <w:noProof/>
+          <w:lang w:eastAsia="de-DE"/>
+        </w:rPr>
+        <w:t xml:space="preserve"> Als weitere Elemente hat man die Rohre, die der Spieler richtig anordnen muss. Darüber liegen Platten, die diese abdecken. Die Platten können vom Spieler entfernt werden, indem er sie berührt. Dazu gibt es ein Ausgangsrohr, von wo die Flüssigkeit startet und ein Endrohr, wo der Spieler die Flüssigkeit hinlenken soll. Am Ausgangsrohr soll ein Ventil sein, an dem</w:t>
+      </w:r>
+      <w:r>
+        <w:rPr>
+          <w:rFonts w:ascii="Arial" w:hAnsi="Arial" w:cs="Arial"/>
+          <w:noProof/>
+          <w:lang w:eastAsia="de-DE"/>
+        </w:rPr>
+        <w:t xml:space="preserve"> der Spieler drehen kann, um das Laufen der</w:t>
+      </w:r>
+      <w:r>
+        <w:rPr>
+          <w:rFonts w:ascii="Arial" w:hAnsi="Arial" w:cs="Arial"/>
+          <w:noProof/>
+          <w:lang w:eastAsia="de-DE"/>
+        </w:rPr>
+        <w:t xml:space="preserve"> Flüssigkeit zu beschleunigen</w:t>
+      </w:r>
+      <w:r>
+        <w:rPr>
+          <w:rFonts w:ascii="Arial" w:hAnsi="Arial" w:cs="Arial"/>
+          <w:noProof/>
+          <w:lang w:eastAsia="de-DE"/>
+        </w:rPr>
+        <w:t>,</w:t>
+      </w:r>
+      <w:r>
+        <w:rPr>
+          <w:rFonts w:ascii="Arial" w:hAnsi="Arial" w:cs="Arial"/>
+          <w:noProof/>
+          <w:lang w:eastAsia="de-DE"/>
+        </w:rPr>
+        <w:t xml:space="preserve"> wenn er fertig ist. </w:t>
+      </w:r>
+      <w:r>
+        <w:rPr>
+          <w:rFonts w:ascii="Arial" w:hAnsi="Arial" w:cs="Arial"/>
+          <w:noProof/>
+          <w:lang w:eastAsia="de-DE"/>
+        </w:rPr>
+        <w:t>Alternative für ein Rad wäre ein Button der gedrückt werden muss</w:t>
+      </w:r>
+      <w:r>
+        <w:rPr>
+          <w:rFonts w:ascii="Arial" w:hAnsi="Arial" w:cs="Arial"/>
+          <w:noProof/>
+          <w:lang w:eastAsia="de-DE"/>
+        </w:rPr>
+        <w:t>. Im Hintergrund sollen noch Zahnräder sein, die sich bewegen</w:t>
+      </w:r>
+      <w:r>
+        <w:rPr>
+          <w:rFonts w:ascii="Arial" w:hAnsi="Arial" w:cs="Arial"/>
+          <w:noProof/>
+          <w:lang w:eastAsia="de-DE"/>
+        </w:rPr>
+        <w:t>.</w:t>
       </w:r>
     </w:p>
     <w:p>
@@ -22320,27 +22562,14 @@
       <w:r>
         <w:t xml:space="preserve">Abbildung </w:t>
       </w:r>
-      <w:r>
-        <w:fldChar w:fldCharType="begin"/>
-      </w:r>
-      <w:r>
-        <w:instrText xml:space="preserve"> SEQ Abbildung \* ARABIC </w:instrText>
-      </w:r>
-      <w:r>
-        <w:fldChar w:fldCharType="separate"/>
-      </w:r>
-      <w:r>
-        <w:rPr>
-          <w:noProof/>
-        </w:rPr>
-        <w:t>10</w:t>
-      </w:r>
-      <w:r>
-        <w:rPr>
-          <w:noProof/>
-        </w:rPr>
-        <w:fldChar w:fldCharType="end"/>
-      </w:r>
+      <w:fldSimple w:instr=" SEQ Abbildung \* ARABIC ">
+        <w:r>
+          <w:rPr>
+            <w:noProof/>
+          </w:rPr>
+          <w:t>10</w:t>
+        </w:r>
+      </w:fldSimple>
       <w:r>
         <w:t xml:space="preserve">: </w:t>
       </w:r>
@@ -22396,7 +22625,14 @@
           <w:rFonts w:ascii="Arial" w:hAnsi="Arial" w:cs="Arial"/>
           <w:lang w:val="de-DE"/>
         </w:rPr>
-        <w:t>/LP101/ Als Spieler möchte ich die Röhren verschieben.</w:t>
+        <w:t>/LP101/ A</w:t>
+      </w:r>
+      <w:r>
+        <w:rPr>
+          <w:rFonts w:ascii="Arial" w:hAnsi="Arial" w:cs="Arial"/>
+          <w:lang w:val="de-DE"/>
+        </w:rPr>
+        <w:t>ls Spieler möchte ich die Rohre verschieben</w:t>
       </w:r>
     </w:p>
     <w:p>
@@ -22416,7 +22652,14 @@
           <w:rFonts w:ascii="Arial" w:hAnsi="Arial" w:cs="Arial"/>
           <w:lang w:val="de-DE"/>
         </w:rPr>
-        <w:t>/LP102/ Als Spieler möchte ich Abdeckungen entfernen um Röhren zu verschieben.</w:t>
+        <w:t xml:space="preserve">/LP102/ Als Spieler möchte ich Abdeckungen entfernen </w:t>
+      </w:r>
+      <w:r>
+        <w:rPr>
+          <w:rFonts w:ascii="Arial" w:hAnsi="Arial" w:cs="Arial"/>
+          <w:lang w:val="de-DE"/>
+        </w:rPr>
+        <w:t>können um Röhren zu verschieben</w:t>
       </w:r>
     </w:p>
     <w:p>
@@ -22436,7 +22679,14 @@
           <w:rFonts w:ascii="Arial" w:hAnsi="Arial" w:cs="Arial"/>
           <w:lang w:val="de-DE"/>
         </w:rPr>
-        <w:t>/LP103/ Als Spieler möchte ich einen Fortschritt angezeigt bekommen.</w:t>
+        <w:t>/LP103/ Als Spieler möchte ich einen</w:t>
+      </w:r>
+      <w:r>
+        <w:rPr>
+          <w:rFonts w:ascii="Arial" w:hAnsi="Arial" w:cs="Arial"/>
+          <w:lang w:val="de-DE"/>
+        </w:rPr>
+        <w:t xml:space="preserve"> Spielfortschritt angezeigt bekommen</w:t>
       </w:r>
     </w:p>
     <w:p>
@@ -22467,7 +22717,14 @@
           <w:rFonts w:ascii="Arial" w:hAnsi="Arial" w:cs="Arial"/>
           <w:lang w:val="de-DE"/>
         </w:rPr>
-        <w:t>/LP104/ Als Spieler möchte ich, dass die Röhren zufällig platziert werden.</w:t>
+        <w:t>/LP104/ Als Spieler möchte ich, dass die R</w:t>
+      </w:r>
+      <w:r>
+        <w:rPr>
+          <w:rFonts w:ascii="Arial" w:hAnsi="Arial" w:cs="Arial"/>
+          <w:lang w:val="de-DE"/>
+        </w:rPr>
+        <w:t>ohre zufällig platziert werden</w:t>
       </w:r>
     </w:p>
     <w:p>
@@ -22487,23 +22744,35 @@
           <w:rFonts w:ascii="Arial" w:hAnsi="Arial" w:cs="Arial"/>
           <w:lang w:val="de-DE"/>
         </w:rPr>
-        <w:t xml:space="preserve">/LP105/ Spieler möchte ich </w:t>
-      </w:r>
-      <w:proofErr w:type="gramStart"/>
+        <w:t>/LP105/ Spieler möchte ich</w:t>
+      </w:r>
       <w:r>
         <w:rPr>
           <w:rFonts w:ascii="Arial" w:hAnsi="Arial" w:cs="Arial"/>
           <w:lang w:val="de-DE"/>
         </w:rPr>
-        <w:t>das</w:t>
-      </w:r>
-      <w:proofErr w:type="gramEnd"/>
+        <w:t>,</w:t>
+      </w:r>
       <w:r>
         <w:rPr>
           <w:rFonts w:ascii="Arial" w:hAnsi="Arial" w:cs="Arial"/>
           <w:lang w:val="de-DE"/>
         </w:rPr>
-        <w:t xml:space="preserve"> durch die Röhren eine Flüssigkeit fließt, die den Fortschritt darstellt.</w:t>
+        <w:t xml:space="preserve"> das</w:t>
+      </w:r>
+      <w:r>
+        <w:rPr>
+          <w:rFonts w:ascii="Arial" w:hAnsi="Arial" w:cs="Arial"/>
+          <w:lang w:val="de-DE"/>
+        </w:rPr>
+        <w:t>s durch die Rohre</w:t>
+      </w:r>
+      <w:r>
+        <w:rPr>
+          <w:rFonts w:ascii="Arial" w:hAnsi="Arial" w:cs="Arial"/>
+          <w:lang w:val="de-DE"/>
+        </w:rPr>
+        <w:t xml:space="preserve"> eine Flüssigkeit fließt, die den Fortschritt darstellt</w:t>
       </w:r>
     </w:p>
     <w:p>
@@ -22523,7 +22792,14 @@
           <w:rFonts w:ascii="Arial" w:hAnsi="Arial" w:cs="Arial"/>
           <w:lang w:val="de-DE"/>
         </w:rPr>
-        <w:t>/LP106/ Als Spieler möchte ich angezeigt bekommen wie lange ich gebraucht habe.</w:t>
+        <w:t>/LP106/ Als Spieler möchte ich angezeigt bekommen</w:t>
+      </w:r>
+      <w:r>
+        <w:rPr>
+          <w:rFonts w:ascii="Arial" w:hAnsi="Arial" w:cs="Arial"/>
+          <w:lang w:val="de-DE"/>
+        </w:rPr>
+        <w:t>, wie lange ich gebraucht habe</w:t>
       </w:r>
     </w:p>
     <w:p>
@@ -22634,7 +22910,19 @@
         <w:rPr>
           <w:rFonts w:ascii="Arial" w:hAnsi="Arial" w:cs="Arial"/>
         </w:rPr>
-        <w:t xml:space="preserve">Der Spieler bekommt auf dem oberen Bildschirm Anweisungen und muss diese auf der unteren Hälfe durchführen. </w:t>
+        <w:t xml:space="preserve">Der Spieler bekommt auf dem oberen Bildschirm Anweisungen </w:t>
+      </w:r>
+      <w:r>
+        <w:rPr>
+          <w:rFonts w:ascii="Arial" w:hAnsi="Arial" w:cs="Arial"/>
+        </w:rPr>
+        <w:t xml:space="preserve">angezeigt </w:t>
+      </w:r>
+      <w:r>
+        <w:rPr>
+          <w:rFonts w:ascii="Arial" w:hAnsi="Arial" w:cs="Arial"/>
+        </w:rPr>
+        <w:t xml:space="preserve">und muss diese auf der unteren Hälfe durchführen. </w:t>
       </w:r>
       <w:r>
         <w:rPr>
@@ -22849,27 +23137,14 @@
       <w:r>
         <w:t xml:space="preserve">Abbildung </w:t>
       </w:r>
-      <w:r>
-        <w:fldChar w:fldCharType="begin"/>
-      </w:r>
-      <w:r>
-        <w:instrText xml:space="preserve"> SEQ Abbildung \* ARABIC </w:instrText>
-      </w:r>
-      <w:r>
-        <w:fldChar w:fldCharType="separate"/>
-      </w:r>
-      <w:r>
-        <w:rPr>
-          <w:noProof/>
-        </w:rPr>
-        <w:t>11</w:t>
-      </w:r>
-      <w:r>
-        <w:rPr>
-          <w:noProof/>
-        </w:rPr>
-        <w:fldChar w:fldCharType="end"/>
-      </w:r>
+      <w:fldSimple w:instr=" SEQ Abbildung \* ARABIC ">
+        <w:r>
+          <w:rPr>
+            <w:noProof/>
+          </w:rPr>
+          <w:t>11</w:t>
+        </w:r>
+      </w:fldSimple>
       <w:r>
         <w:t xml:space="preserve">: </w:t>
       </w:r>
@@ -22922,7 +23197,14 @@
           <w:rFonts w:ascii="Arial" w:hAnsi="Arial" w:cs="Arial"/>
           <w:lang w:val="de-DE"/>
         </w:rPr>
-        <w:t>/BK101/ Als Spieler möchte ich Anweisungen erhalten.</w:t>
+        <w:t xml:space="preserve">/BK101/ Als Spieler </w:t>
+      </w:r>
+      <w:r>
+        <w:rPr>
+          <w:rFonts w:ascii="Arial" w:hAnsi="Arial" w:cs="Arial"/>
+          <w:lang w:val="de-DE"/>
+        </w:rPr>
+        <w:t>möchte ich Anweisungen erhalten</w:t>
       </w:r>
     </w:p>
     <w:p>
@@ -22957,7 +23239,14 @@
           <w:rFonts w:ascii="Arial" w:hAnsi="Arial" w:cs="Arial"/>
           <w:lang w:val="de-DE"/>
         </w:rPr>
-        <w:t>Als Spieler möchte ich eine Zeitbegrenzung für alle Anweisungen haben.</w:t>
+        <w:t>Als Spieler möchte ich eine Zeitbegren</w:t>
+      </w:r>
+      <w:r>
+        <w:rPr>
+          <w:rFonts w:ascii="Arial" w:hAnsi="Arial" w:cs="Arial"/>
+          <w:lang w:val="de-DE"/>
+        </w:rPr>
+        <w:t>zung für alle Anweisungen haben</w:t>
       </w:r>
     </w:p>
     <w:p>
@@ -22992,7 +23281,14 @@
           <w:rFonts w:ascii="Arial" w:hAnsi="Arial" w:cs="Arial"/>
           <w:lang w:val="de-DE"/>
         </w:rPr>
-        <w:t>Als Spieler möchte ich mehrere Level spielen können.</w:t>
+        <w:t>Als Spieler möchte i</w:t>
+      </w:r>
+      <w:r>
+        <w:rPr>
+          <w:rFonts w:ascii="Arial" w:hAnsi="Arial" w:cs="Arial"/>
+          <w:lang w:val="de-DE"/>
+        </w:rPr>
+        <w:t>ch mehrere Level spielen können</w:t>
       </w:r>
     </w:p>
     <w:p>
@@ -23039,7 +23335,14 @@
           <w:rFonts w:ascii="Arial" w:hAnsi="Arial" w:cs="Arial"/>
           <w:lang w:val="de-DE"/>
         </w:rPr>
-        <w:t>Als Spieler möchte ich Soundeffekte im Spiel haben.</w:t>
+        <w:t xml:space="preserve">Als Spieler möchte </w:t>
+      </w:r>
+      <w:r>
+        <w:rPr>
+          <w:rFonts w:ascii="Arial" w:hAnsi="Arial" w:cs="Arial"/>
+          <w:lang w:val="de-DE"/>
+        </w:rPr>
+        <w:t>ich Soundeffekte im Spiel haben</w:t>
       </w:r>
     </w:p>
     <w:p>
@@ -23074,23 +23377,42 @@
           <w:rFonts w:ascii="Arial" w:hAnsi="Arial" w:cs="Arial"/>
           <w:lang w:val="de-DE"/>
         </w:rPr>
-        <w:t xml:space="preserve">Als Spieler möchte ich </w:t>
-      </w:r>
-      <w:proofErr w:type="gramStart"/>
+        <w:t>Als Spieler möchte ich</w:t>
+      </w:r>
       <w:r>
         <w:rPr>
           <w:rFonts w:ascii="Arial" w:hAnsi="Arial" w:cs="Arial"/>
           <w:lang w:val="de-DE"/>
         </w:rPr>
-        <w:t>das</w:t>
-      </w:r>
-      <w:proofErr w:type="gramEnd"/>
+        <w:t>,</w:t>
+      </w:r>
       <w:r>
         <w:rPr>
           <w:rFonts w:ascii="Arial" w:hAnsi="Arial" w:cs="Arial"/>
           <w:lang w:val="de-DE"/>
         </w:rPr>
-        <w:t xml:space="preserve"> die Schaltfläche nach einiger Zeit zerfällt.</w:t>
+        <w:t xml:space="preserve"> da</w:t>
+      </w:r>
+      <w:r>
+        <w:rPr>
+          <w:rFonts w:ascii="Arial" w:hAnsi="Arial" w:cs="Arial"/>
+          <w:lang w:val="de-DE"/>
+        </w:rPr>
+        <w:t>s</w:t>
+      </w:r>
+      <w:r>
+        <w:rPr>
+          <w:rFonts w:ascii="Arial" w:hAnsi="Arial" w:cs="Arial"/>
+          <w:lang w:val="de-DE"/>
+        </w:rPr>
+        <w:t>s die Schaltfl</w:t>
+      </w:r>
+      <w:r>
+        <w:rPr>
+          <w:rFonts w:ascii="Arial" w:hAnsi="Arial" w:cs="Arial"/>
+          <w:lang w:val="de-DE"/>
+        </w:rPr>
+        <w:t>äche nach einiger Zeit zerfällt</w:t>
       </w:r>
     </w:p>
     <w:p>
@@ -23147,7 +23469,14 @@
           <w:rFonts w:ascii="Arial" w:hAnsi="Arial" w:cs="Arial"/>
           <w:lang w:val="de-DE"/>
         </w:rPr>
-        <w:t>Das Spiel sollte nicht unnötig viel Speicher verbrauchen.</w:t>
+        <w:t>Das Spiel sollte nicht un</w:t>
+      </w:r>
+      <w:r>
+        <w:rPr>
+          <w:rFonts w:ascii="Arial" w:hAnsi="Arial" w:cs="Arial"/>
+          <w:lang w:val="de-DE"/>
+        </w:rPr>
+        <w:t>nötig viel Speicher verbrauchen</w:t>
       </w:r>
     </w:p>
     <w:p>
@@ -23182,7 +23511,14 @@
           <w:rFonts w:ascii="Arial" w:hAnsi="Arial" w:cs="Arial"/>
           <w:lang w:val="de-DE"/>
         </w:rPr>
-        <w:t>Der Anwender hat eine Schaltfläche um Anweisungen auszuführen.</w:t>
+        <w:t>Der Anwender hat eine Schaltfl</w:t>
+      </w:r>
+      <w:r>
+        <w:rPr>
+          <w:rFonts w:ascii="Arial" w:hAnsi="Arial" w:cs="Arial"/>
+          <w:lang w:val="de-DE"/>
+        </w:rPr>
+        <w:t>äche um Anweisungen auszuführen</w:t>
       </w:r>
     </w:p>
     <w:p>
@@ -23711,27 +24047,14 @@
       <w:r>
         <w:t xml:space="preserve">Abbildung </w:t>
       </w:r>
-      <w:r>
-        <w:fldChar w:fldCharType="begin"/>
-      </w:r>
-      <w:r>
-        <w:instrText xml:space="preserve"> SEQ Abbildung \* ARABIC </w:instrText>
-      </w:r>
-      <w:r>
-        <w:fldChar w:fldCharType="separate"/>
-      </w:r>
-      <w:r>
-        <w:rPr>
-          <w:noProof/>
-        </w:rPr>
-        <w:t>12</w:t>
-      </w:r>
-      <w:r>
-        <w:rPr>
-          <w:noProof/>
-        </w:rPr>
-        <w:fldChar w:fldCharType="end"/>
-      </w:r>
+      <w:fldSimple w:instr=" SEQ Abbildung \* ARABIC ">
+        <w:r>
+          <w:rPr>
+            <w:noProof/>
+          </w:rPr>
+          <w:t>12</w:t>
+        </w:r>
+      </w:fldSimple>
       <w:r>
         <w:t xml:space="preserve">: </w:t>
       </w:r>
@@ -23792,7 +24115,14 @@
           <w:rFonts w:ascii="Arial" w:hAnsi="Arial" w:cs="Arial"/>
           <w:lang w:val="de-DE"/>
         </w:rPr>
-        <w:t>/GI01/ Der Spieler möchte eine bewegbare Spielfigur.</w:t>
+        <w:t>/GI01/ Der Spieler m</w:t>
+      </w:r>
+      <w:r>
+        <w:rPr>
+          <w:rFonts w:ascii="Arial" w:hAnsi="Arial" w:cs="Arial"/>
+          <w:lang w:val="de-DE"/>
+        </w:rPr>
+        <w:t>öchte eine bewegbare Spielfigur haben</w:t>
       </w:r>
     </w:p>
     <w:p>
@@ -23812,23 +24142,14 @@
           <w:rFonts w:ascii="Arial" w:hAnsi="Arial" w:cs="Arial"/>
           <w:lang w:val="de-DE"/>
         </w:rPr>
-        <w:t xml:space="preserve">/GI02/ Der Spieler </w:t>
-      </w:r>
-      <w:proofErr w:type="gramStart"/>
+        <w:t xml:space="preserve">/GI02/ Der Spieler möchte </w:t>
+      </w:r>
       <w:r>
         <w:rPr>
           <w:rFonts w:ascii="Arial" w:hAnsi="Arial" w:cs="Arial"/>
           <w:lang w:val="de-DE"/>
         </w:rPr>
-        <w:t>möchte</w:t>
-      </w:r>
-      <w:proofErr w:type="gramEnd"/>
-      <w:r>
-        <w:rPr>
-          <w:rFonts w:ascii="Arial" w:hAnsi="Arial" w:cs="Arial"/>
-          <w:lang w:val="de-DE"/>
-        </w:rPr>
-        <w:t xml:space="preserve"> 3 verschiedene Gegner.</w:t>
+        <w:t>drei verschiedene Gegner haben</w:t>
       </w:r>
     </w:p>
     <w:p>
@@ -23865,7 +24186,7 @@
           <w:rFonts w:ascii="Arial" w:hAnsi="Arial" w:cs="Arial"/>
           <w:lang w:val="de-DE"/>
         </w:rPr>
-        <w:t>, der gespeichert wird.</w:t>
+        <w:t xml:space="preserve"> haben, der gespeichert wird</w:t>
       </w:r>
     </w:p>
     <w:p>
@@ -23881,7 +24202,19 @@
         <w:rPr>
           <w:rFonts w:ascii="Arial" w:hAnsi="Arial" w:cs="Arial"/>
         </w:rPr>
-        <w:t>/GI04/ Der Spieler möchte ein Projektil auf Gegner schießen</w:t>
+        <w:t xml:space="preserve">/GI04/ Der Spieler möchte ein Projektil </w:t>
+      </w:r>
+      <w:r>
+        <w:rPr>
+          <w:rFonts w:ascii="Arial" w:hAnsi="Arial" w:cs="Arial"/>
+        </w:rPr>
+        <w:t xml:space="preserve">haben, um </w:t>
+      </w:r>
+      <w:r>
+        <w:rPr>
+          <w:rFonts w:ascii="Arial" w:hAnsi="Arial" w:cs="Arial"/>
+        </w:rPr>
+        <w:t>auf Gegner schießen</w:t>
       </w:r>
     </w:p>
     <w:p>
@@ -23912,23 +24245,14 @@
           <w:rFonts w:ascii="Arial" w:hAnsi="Arial" w:cs="Arial"/>
           <w:lang w:val="de-DE"/>
         </w:rPr>
-        <w:t xml:space="preserve">/GI05/ Der Spieler </w:t>
-      </w:r>
-      <w:proofErr w:type="gramStart"/>
+        <w:t xml:space="preserve">/GI05/ </w:t>
+      </w:r>
       <w:r>
         <w:rPr>
           <w:rFonts w:ascii="Arial" w:hAnsi="Arial" w:cs="Arial"/>
           <w:lang w:val="de-DE"/>
         </w:rPr>
-        <w:t>möchte</w:t>
-      </w:r>
-      <w:proofErr w:type="gramEnd"/>
-      <w:r>
-        <w:rPr>
-          <w:rFonts w:ascii="Arial" w:hAnsi="Arial" w:cs="Arial"/>
-          <w:lang w:val="de-DE"/>
-        </w:rPr>
-        <w:t xml:space="preserve"> Soundeffekte.</w:t>
+        <w:t>Der Spieler möchte Soundeffekte haben</w:t>
       </w:r>
     </w:p>
     <w:p>
@@ -23948,23 +24272,14 @@
           <w:rFonts w:ascii="Arial" w:hAnsi="Arial" w:cs="Arial"/>
           <w:lang w:val="de-DE"/>
         </w:rPr>
-        <w:t xml:space="preserve">/GI06/ Der Spieler </w:t>
-      </w:r>
-      <w:proofErr w:type="gramStart"/>
+        <w:t>/GI06/ Der Spieler möchte Animationen im Spiel</w:t>
+      </w:r>
       <w:r>
         <w:rPr>
           <w:rFonts w:ascii="Arial" w:hAnsi="Arial" w:cs="Arial"/>
           <w:lang w:val="de-DE"/>
         </w:rPr>
-        <w:t>möchte</w:t>
-      </w:r>
-      <w:proofErr w:type="gramEnd"/>
-      <w:r>
-        <w:rPr>
-          <w:rFonts w:ascii="Arial" w:hAnsi="Arial" w:cs="Arial"/>
-          <w:lang w:val="de-DE"/>
-        </w:rPr>
-        <w:t xml:space="preserve"> Animationen im Spiel.</w:t>
+        <w:t xml:space="preserve"> haben</w:t>
       </w:r>
     </w:p>
     <w:p>
@@ -24006,7 +24321,14 @@
           <w:rFonts w:ascii="Arial" w:hAnsi="Arial" w:cs="Arial"/>
           <w:lang w:val="de-DE"/>
         </w:rPr>
-        <w:t>/GI07/ Das Spiel sollte nicht unnötig viel Speicher verbrauchen.</w:t>
+        <w:t>/GI07/ Das Spiel sollte nicht un</w:t>
+      </w:r>
+      <w:r>
+        <w:rPr>
+          <w:rFonts w:ascii="Arial" w:hAnsi="Arial" w:cs="Arial"/>
+          <w:lang w:val="de-DE"/>
+        </w:rPr>
+        <w:t>nötig viel Speicher verbrauchen</w:t>
       </w:r>
     </w:p>
     <w:p/>
@@ -24270,27 +24592,14 @@
       <w:r>
         <w:t xml:space="preserve">Abbildung </w:t>
       </w:r>
-      <w:r>
-        <w:fldChar w:fldCharType="begin"/>
-      </w:r>
-      <w:r>
-        <w:instrText xml:space="preserve"> SEQ Abbildung \* ARABIC </w:instrText>
-      </w:r>
-      <w:r>
-        <w:fldChar w:fldCharType="separate"/>
-      </w:r>
-      <w:r>
-        <w:rPr>
-          <w:noProof/>
-        </w:rPr>
-        <w:t>13</w:t>
-      </w:r>
-      <w:r>
-        <w:rPr>
-          <w:noProof/>
-        </w:rPr>
-        <w:fldChar w:fldCharType="end"/>
-      </w:r>
+      <w:fldSimple w:instr=" SEQ Abbildung \* ARABIC ">
+        <w:r>
+          <w:rPr>
+            <w:noProof/>
+          </w:rPr>
+          <w:t>13</w:t>
+        </w:r>
+      </w:fldSimple>
       <w:r>
         <w:t>: Angel-Spiel GUI</w:t>
       </w:r>
@@ -24335,7 +24644,14 @@
           <w:rFonts w:ascii="Arial" w:hAnsi="Arial" w:cs="Arial"/>
           <w:lang w:val="de-DE"/>
         </w:rPr>
-        <w:t>/ASM101/ Als Spieler möchte ich die erforderlichen Elemente fischen können.</w:t>
+        <w:t>/ASM101/ Als Spieler möchte ich die erforde</w:t>
+      </w:r>
+      <w:r>
+        <w:rPr>
+          <w:rFonts w:ascii="Arial" w:hAnsi="Arial" w:cs="Arial"/>
+          <w:lang w:val="de-DE"/>
+        </w:rPr>
+        <w:t>rlichen Elemente fischen können</w:t>
       </w:r>
     </w:p>
     <w:p>
@@ -24355,7 +24671,14 @@
           <w:rFonts w:ascii="Arial" w:hAnsi="Arial" w:cs="Arial"/>
           <w:lang w:val="de-DE"/>
         </w:rPr>
-        <w:t>/ASM102/ Als Spieler möchte ich die bereits gesammelten Teile sehen können.</w:t>
+        <w:t>/ASM102/ Als Spieler möchte ich die bereits</w:t>
+      </w:r>
+      <w:r>
+        <w:rPr>
+          <w:rFonts w:ascii="Arial" w:hAnsi="Arial" w:cs="Arial"/>
+          <w:lang w:val="de-DE"/>
+        </w:rPr>
+        <w:t xml:space="preserve"> gesammelten Teile sehen können</w:t>
       </w:r>
     </w:p>
     <w:p>
@@ -24375,7 +24698,14 @@
           <w:rFonts w:ascii="Arial" w:hAnsi="Arial" w:cs="Arial"/>
           <w:lang w:val="de-DE"/>
         </w:rPr>
-        <w:t>/ASM103/ Als Spieler möchte ich bei jedem Neustart des Spiels eine neue Konstellation der schwimmenden Elemente haben.</w:t>
+        <w:t xml:space="preserve">/ASM103/ Als Spieler möchte ich bei jedem Neustart des Spiels eine neue Konstellation </w:t>
+      </w:r>
+      <w:r>
+        <w:rPr>
+          <w:rFonts w:ascii="Arial" w:hAnsi="Arial" w:cs="Arial"/>
+          <w:lang w:val="de-DE"/>
+        </w:rPr>
+        <w:t>der schwimmenden Elemente haben</w:t>
       </w:r>
     </w:p>
     <w:p>
@@ -24395,7 +24725,14 @@
           <w:rFonts w:ascii="Arial" w:hAnsi="Arial" w:cs="Arial"/>
           <w:lang w:val="de-DE"/>
         </w:rPr>
-        <w:t>/ASM104/ Als Spieler möchte ich Zugriff auf ein Pausenmenü haben.</w:t>
+        <w:t>/ASM104/ Als Spieler möchte ich Z</w:t>
+      </w:r>
+      <w:r>
+        <w:rPr>
+          <w:rFonts w:ascii="Arial" w:hAnsi="Arial" w:cs="Arial"/>
+          <w:lang w:val="de-DE"/>
+        </w:rPr>
+        <w:t>ugriff auf ein Pausenmenü haben</w:t>
       </w:r>
     </w:p>
     <w:p>
@@ -24415,7 +24752,14 @@
           <w:rFonts w:ascii="Arial" w:hAnsi="Arial" w:cs="Arial"/>
           <w:lang w:val="de-DE"/>
         </w:rPr>
-        <w:t>/ASM105/ Als Spieler möchte ich Zugriff auf die Liste der zu sammelnden Elemente haben.</w:t>
+        <w:t>/ASM105/ Als Spieler möchte ich Zugriff auf die Liste d</w:t>
+      </w:r>
+      <w:r>
+        <w:rPr>
+          <w:rFonts w:ascii="Arial" w:hAnsi="Arial" w:cs="Arial"/>
+          <w:lang w:val="de-DE"/>
+        </w:rPr>
+        <w:t>er zu sammelnden Elemente haben</w:t>
       </w:r>
     </w:p>
     <w:p>
@@ -24446,7 +24790,14 @@
           <w:rFonts w:ascii="Arial" w:hAnsi="Arial" w:cs="Arial"/>
           <w:lang w:val="de-DE"/>
         </w:rPr>
-        <w:t>/ASK101/ Als Spieler möchte ich Animationen der Oberfläche oder der Fische sehen können.</w:t>
+        <w:t>/ASK101/ Als Spieler möchte ich Animationen der Oberfläc</w:t>
+      </w:r>
+      <w:r>
+        <w:rPr>
+          <w:rFonts w:ascii="Arial" w:hAnsi="Arial" w:cs="Arial"/>
+          <w:lang w:val="de-DE"/>
+        </w:rPr>
+        <w:t>he oder der Fische sehen können</w:t>
       </w:r>
     </w:p>
     <w:p>
@@ -24482,7 +24833,14 @@
           <w:rFonts w:ascii="Arial" w:hAnsi="Arial" w:cs="Arial"/>
           <w:lang w:val="de-DE"/>
         </w:rPr>
-        <w:t xml:space="preserve"> fischen können, welche mir einen Vorteil bringen.</w:t>
+        <w:t xml:space="preserve"> fischen können, w</w:t>
+      </w:r>
+      <w:r>
+        <w:rPr>
+          <w:rFonts w:ascii="Arial" w:hAnsi="Arial" w:cs="Arial"/>
+          <w:lang w:val="de-DE"/>
+        </w:rPr>
+        <w:t>elche mir einen Vorteil bringen</w:t>
       </w:r>
     </w:p>
     <w:p>
@@ -24502,7 +24860,14 @@
           <w:rFonts w:ascii="Arial" w:hAnsi="Arial" w:cs="Arial"/>
           <w:lang w:val="de-DE"/>
         </w:rPr>
-        <w:t>/ASK103/ Als Spieler möchte ich zwischen verschiedenen Schwierigkeiten wählen können.</w:t>
+        <w:t>/ASK103/ Als Spieler möchte ich zwischen verschiedenen Schwierig</w:t>
+      </w:r>
+      <w:r>
+        <w:rPr>
+          <w:rFonts w:ascii="Arial" w:hAnsi="Arial" w:cs="Arial"/>
+          <w:lang w:val="de-DE"/>
+        </w:rPr>
+        <w:t>keiten wählen können</w:t>
       </w:r>
     </w:p>
     <w:p>
@@ -24843,27 +25208,14 @@
       <w:r>
         <w:t xml:space="preserve">Abbildung </w:t>
       </w:r>
-      <w:r>
-        <w:fldChar w:fldCharType="begin"/>
-      </w:r>
-      <w:r>
-        <w:instrText xml:space="preserve"> SEQ Abbildung \* ARABIC </w:instrText>
-      </w:r>
-      <w:r>
-        <w:fldChar w:fldCharType="separate"/>
-      </w:r>
-      <w:r>
-        <w:rPr>
-          <w:noProof/>
-        </w:rPr>
-        <w:t>14</w:t>
-      </w:r>
-      <w:r>
-        <w:rPr>
-          <w:noProof/>
-        </w:rPr>
-        <w:fldChar w:fldCharType="end"/>
-      </w:r>
+      <w:fldSimple w:instr=" SEQ Abbildung \* ARABIC ">
+        <w:r>
+          <w:rPr>
+            <w:noProof/>
+          </w:rPr>
+          <w:t>14</w:t>
+        </w:r>
+      </w:fldSimple>
       <w:r>
         <w:t>: Wohnheim-Spiel GUI</w:t>
       </w:r>
@@ -24907,7 +25259,13 @@
         <w:rPr>
           <w:rFonts w:ascii="Arial" w:hAnsi="Arial" w:cs="Arial"/>
         </w:rPr>
-        <w:t>W101/Als Spieler möchte ich die Spielfigur über vier Pfeiltasten steuern können.</w:t>
+        <w:t xml:space="preserve">W101/Als Spieler möchte ich die Spielfigur über </w:t>
+      </w:r>
+      <w:r>
+        <w:rPr>
+          <w:rFonts w:ascii="Arial" w:hAnsi="Arial" w:cs="Arial"/>
+        </w:rPr>
+        <w:t>vier Pfeiltasten steuern können</w:t>
       </w:r>
     </w:p>
     <w:p>
@@ -24926,7 +25284,13 @@
         <w:rPr>
           <w:rFonts w:ascii="Arial" w:hAnsi="Arial" w:cs="Arial"/>
         </w:rPr>
-        <w:t>W102/Als Spieler möchte ich eine Zeitleiste zur Kontrolle der Zeit haben.</w:t>
+        <w:t>W102/Als Spieler möchte ich eine Zeitleis</w:t>
+      </w:r>
+      <w:r>
+        <w:rPr>
+          <w:rFonts w:ascii="Arial" w:hAnsi="Arial" w:cs="Arial"/>
+        </w:rPr>
+        <w:t>te zur Kontrolle der Zeit haben</w:t>
       </w:r>
     </w:p>
     <w:p>
@@ -24945,7 +25309,13 @@
         <w:rPr>
           <w:rFonts w:ascii="Arial" w:hAnsi="Arial" w:cs="Arial"/>
         </w:rPr>
-        <w:t>W103/Als Spieler möchte ich unterschiedliche Labyrinthe als Herausforderung erhalten.</w:t>
+        <w:t>W103/Als Spieler möchte ich unterschiedliche Labyrint</w:t>
+      </w:r>
+      <w:r>
+        <w:rPr>
+          <w:rFonts w:ascii="Arial" w:hAnsi="Arial" w:cs="Arial"/>
+        </w:rPr>
+        <w:t>he als Herausforderung erhalten</w:t>
       </w:r>
     </w:p>
     <w:p>
@@ -24964,7 +25334,13 @@
         <w:rPr>
           <w:rFonts w:ascii="Arial" w:hAnsi="Arial" w:cs="Arial"/>
         </w:rPr>
-        <w:t>W104/Als Spieler möchte ich den gegangenen Weg rot gekennzeichnet haben.</w:t>
+        <w:t>W104/Als Spieler möchte ich den gegangen</w:t>
+      </w:r>
+      <w:r>
+        <w:rPr>
+          <w:rFonts w:ascii="Arial" w:hAnsi="Arial" w:cs="Arial"/>
+        </w:rPr>
+        <w:t>en Weg rot gekennzeichnet haben</w:t>
       </w:r>
     </w:p>
     <w:p>
@@ -24999,7 +25375,7 @@
         <w:rPr>
           <w:rFonts w:ascii="Arial" w:hAnsi="Arial" w:cs="Arial"/>
         </w:rPr>
-        <w:t>e das Spiel schwieriger machen.</w:t>
+        <w:t>e das Spiel schwieriger machen</w:t>
       </w:r>
     </w:p>
     <w:p>
@@ -25023,7 +25399,7 @@
         <w:rPr>
           <w:rFonts w:ascii="Arial" w:hAnsi="Arial" w:cs="Arial"/>
         </w:rPr>
-        <w:t>fen, Hindernisse zu überwinden.</w:t>
+        <w:t>fen, Hindernisse zu überwinden</w:t>
       </w:r>
     </w:p>
     <w:p>
@@ -25799,8 +26175,17 @@
                 <w:rFonts w:cs="Arial"/>
                 <w:color w:val="666666"/>
               </w:rPr>
-              <w:t>-</w:t>
-            </w:r>
+              <w:t xml:space="preserve">Lukas </w:t>
+            </w:r>
+            <w:proofErr w:type="spellStart"/>
+            <w:r>
+              <w:rPr>
+                <w:rFonts w:cs="Arial"/>
+                <w:color w:val="666666"/>
+              </w:rPr>
+              <w:t>Ebbers</w:t>
+            </w:r>
+            <w:proofErr w:type="spellEnd"/>
           </w:p>
         </w:tc>
       </w:tr>
@@ -25953,7 +26338,7 @@
                 <w:rFonts w:cs="Arial"/>
                 <w:color w:val="666666"/>
               </w:rPr>
-              <w:t>-</w:t>
+              <w:t>25.05.2014</w:t>
             </w:r>
           </w:p>
         </w:tc>
@@ -26103,7 +26488,25 @@
                 <w:sz w:val="24"/>
                 <w:szCs w:val="24"/>
               </w:rPr>
-              <w:t>Durch das Aufrufen der Statistiken Seite können die 10 besten Werte, zu den einzelnen Spielen, eingesehen werden. Durch die Eingabe eines Spieler Namens in das Suchen Feld kann eine Statistik zu dem jeweiligen Spieler eingesehen werden. Dann sieht man die 10 besten Werte des Spielers.</w:t>
+              <w:t xml:space="preserve">Durch das Aufrufen der Statistiken Seite können die 10 besten Werte, zu den einzelnen Spielen, eingesehen werden. </w:t>
+            </w:r>
+            <w:r>
+              <w:rPr>
+                <w:rFonts w:ascii="Times New Roman" w:hAnsi="Times New Roman"/>
+                <w:color w:val="666666"/>
+                <w:sz w:val="24"/>
+                <w:szCs w:val="24"/>
+              </w:rPr>
+              <w:t>Durch die Eingabe eines Spielern</w:t>
+            </w:r>
+            <w:r>
+              <w:rPr>
+                <w:rFonts w:ascii="Times New Roman" w:hAnsi="Times New Roman"/>
+                <w:color w:val="666666"/>
+                <w:sz w:val="24"/>
+                <w:szCs w:val="24"/>
+              </w:rPr>
+              <w:t>amens in das Suchen Feld kann eine Statistik zu dem jeweiligen Spieler eingesehen werden. Dann sieht man die 10 besten Werte des Spielers.</w:t>
             </w:r>
           </w:p>
         </w:tc>
@@ -26247,7 +26650,16 @@
                 <w:sz w:val="24"/>
                 <w:szCs w:val="24"/>
               </w:rPr>
-              <w:t>keine</w:t>
+              <w:t>K</w:t>
+            </w:r>
+            <w:r>
+              <w:rPr>
+                <w:rFonts w:ascii="Times New Roman" w:hAnsi="Times New Roman"/>
+                <w:color w:val="666666"/>
+                <w:sz w:val="24"/>
+                <w:szCs w:val="24"/>
+              </w:rPr>
+              <w:t>eine</w:t>
             </w:r>
           </w:p>
         </w:tc>
@@ -26322,7 +26734,16 @@
                 <w:sz w:val="24"/>
                 <w:szCs w:val="24"/>
               </w:rPr>
-              <w:t>keine</w:t>
+              <w:t>K</w:t>
+            </w:r>
+            <w:r>
+              <w:rPr>
+                <w:rFonts w:ascii="Times New Roman" w:hAnsi="Times New Roman"/>
+                <w:color w:val="666666"/>
+                <w:sz w:val="24"/>
+                <w:szCs w:val="24"/>
+              </w:rPr>
+              <w:t>eine</w:t>
             </w:r>
           </w:p>
         </w:tc>
@@ -26493,27 +26914,43 @@
                 <w:sz w:val="24"/>
                 <w:szCs w:val="24"/>
               </w:rPr>
-              <w:t xml:space="preserve">Eingabe eines </w:t>
-            </w:r>
-            <w:proofErr w:type="spellStart"/>
-            <w:r>
-              <w:rPr>
-                <w:rFonts w:ascii="Times New Roman" w:hAnsi="Times New Roman"/>
-                <w:color w:val="666666"/>
-                <w:sz w:val="24"/>
-                <w:szCs w:val="24"/>
-              </w:rPr>
-              <w:t>Spielernames</w:t>
-            </w:r>
-            <w:proofErr w:type="spellEnd"/>
-            <w:r>
-              <w:rPr>
-                <w:rFonts w:ascii="Times New Roman" w:hAnsi="Times New Roman"/>
-                <w:color w:val="666666"/>
-                <w:sz w:val="24"/>
-                <w:szCs w:val="24"/>
-              </w:rPr>
-              <w:t xml:space="preserve"> in das Suchen Feld</w:t>
+              <w:t>Eingabe eines</w:t>
+            </w:r>
+            <w:r>
+              <w:rPr>
+                <w:rFonts w:ascii="Times New Roman" w:hAnsi="Times New Roman"/>
+                <w:color w:val="666666"/>
+                <w:sz w:val="24"/>
+                <w:szCs w:val="24"/>
+              </w:rPr>
+              <w:t xml:space="preserve"> Spielern</w:t>
+            </w:r>
+            <w:r>
+              <w:rPr>
+                <w:rFonts w:ascii="Times New Roman" w:hAnsi="Times New Roman"/>
+                <w:color w:val="666666"/>
+                <w:sz w:val="24"/>
+                <w:szCs w:val="24"/>
+              </w:rPr>
+              <w:t>ame</w:t>
+            </w:r>
+            <w:r>
+              <w:rPr>
+                <w:rFonts w:ascii="Times New Roman" w:hAnsi="Times New Roman"/>
+                <w:color w:val="666666"/>
+                <w:sz w:val="24"/>
+                <w:szCs w:val="24"/>
+              </w:rPr>
+              <w:t>n</w:t>
+            </w:r>
+            <w:r>
+              <w:rPr>
+                <w:rFonts w:ascii="Times New Roman" w:hAnsi="Times New Roman"/>
+                <w:color w:val="666666"/>
+                <w:sz w:val="24"/>
+                <w:szCs w:val="24"/>
+              </w:rPr>
+              <w:t>s in das Suchen Feld</w:t>
             </w:r>
           </w:p>
           <w:p>
@@ -26537,27 +26974,43 @@
                 <w:sz w:val="24"/>
                 <w:szCs w:val="24"/>
               </w:rPr>
-              <w:t xml:space="preserve">Abschicken des </w:t>
-            </w:r>
-            <w:proofErr w:type="spellStart"/>
-            <w:r>
-              <w:rPr>
-                <w:rFonts w:ascii="Times New Roman" w:hAnsi="Times New Roman"/>
-                <w:color w:val="666666"/>
-                <w:sz w:val="24"/>
-                <w:szCs w:val="24"/>
-              </w:rPr>
-              <w:t>Spielernames</w:t>
-            </w:r>
-            <w:proofErr w:type="spellEnd"/>
-            <w:r>
-              <w:rPr>
-                <w:rFonts w:ascii="Times New Roman" w:hAnsi="Times New Roman"/>
-                <w:color w:val="666666"/>
-                <w:sz w:val="24"/>
-                <w:szCs w:val="24"/>
-              </w:rPr>
-              <w:t xml:space="preserve"> durch Buttonbetätigung</w:t>
+              <w:t>Abschicken des Spieler</w:t>
+            </w:r>
+            <w:r>
+              <w:rPr>
+                <w:rFonts w:ascii="Times New Roman" w:hAnsi="Times New Roman"/>
+                <w:color w:val="666666"/>
+                <w:sz w:val="24"/>
+                <w:szCs w:val="24"/>
+              </w:rPr>
+              <w:t>n</w:t>
+            </w:r>
+            <w:r>
+              <w:rPr>
+                <w:rFonts w:ascii="Times New Roman" w:hAnsi="Times New Roman"/>
+                <w:color w:val="666666"/>
+                <w:sz w:val="24"/>
+                <w:szCs w:val="24"/>
+              </w:rPr>
+              <w:t>ame</w:t>
+            </w:r>
+            <w:r>
+              <w:rPr>
+                <w:rFonts w:ascii="Times New Roman" w:hAnsi="Times New Roman"/>
+                <w:color w:val="666666"/>
+                <w:sz w:val="24"/>
+                <w:szCs w:val="24"/>
+              </w:rPr>
+              <w:t>n</w:t>
+            </w:r>
+            <w:r>
+              <w:rPr>
+                <w:rFonts w:ascii="Times New Roman" w:hAnsi="Times New Roman"/>
+                <w:color w:val="666666"/>
+                <w:sz w:val="24"/>
+                <w:szCs w:val="24"/>
+              </w:rPr>
+              <w:t>s durch Buttonbetätigung</w:t>
             </w:r>
           </w:p>
         </w:tc>
@@ -26770,19 +27223,17 @@
                 <w:sz w:val="24"/>
                 <w:szCs w:val="24"/>
               </w:rPr>
-              <w:t xml:space="preserve">Mäßig bis </w:t>
-            </w:r>
-            <w:proofErr w:type="spellStart"/>
-            <w:r>
-              <w:rPr>
-                <w:rFonts w:ascii="Times New Roman" w:hAnsi="Times New Roman"/>
-                <w:color w:val="666666"/>
-                <w:sz w:val="24"/>
-                <w:szCs w:val="24"/>
-              </w:rPr>
-              <w:t>heufig</w:t>
-            </w:r>
-            <w:proofErr w:type="spellEnd"/>
+              <w:t>Mäßig bis hä</w:t>
+            </w:r>
+            <w:r>
+              <w:rPr>
+                <w:rFonts w:ascii="Times New Roman" w:hAnsi="Times New Roman"/>
+                <w:color w:val="666666"/>
+                <w:sz w:val="24"/>
+                <w:szCs w:val="24"/>
+              </w:rPr>
+              <w:t>ufig</w:t>
+            </w:r>
           </w:p>
         </w:tc>
       </w:tr>
@@ -27184,7 +27635,16 @@
                 <w:sz w:val="24"/>
                 <w:szCs w:val="24"/>
               </w:rPr>
-              <w:t>Gästebucheintrag machen</w:t>
+              <w:t xml:space="preserve">Gästebucheintrag </w:t>
+            </w:r>
+            <w:r>
+              <w:rPr>
+                <w:rFonts w:ascii="Times New Roman" w:hAnsi="Times New Roman"/>
+                <w:color w:val="666666"/>
+                <w:sz w:val="24"/>
+                <w:szCs w:val="24"/>
+              </w:rPr>
+              <w:t>erstellen</w:t>
             </w:r>
           </w:p>
           <w:p>
@@ -27358,8 +27818,17 @@
                 <w:rFonts w:cs="Arial"/>
                 <w:color w:val="666666"/>
               </w:rPr>
-              <w:t>-</w:t>
-            </w:r>
+              <w:t xml:space="preserve">Lukas </w:t>
+            </w:r>
+            <w:proofErr w:type="spellStart"/>
+            <w:r>
+              <w:rPr>
+                <w:rFonts w:cs="Arial"/>
+                <w:color w:val="666666"/>
+              </w:rPr>
+              <w:t>Ebbers</w:t>
+            </w:r>
+            <w:proofErr w:type="spellEnd"/>
           </w:p>
         </w:tc>
       </w:tr>
@@ -27512,7 +27981,7 @@
                 <w:rFonts w:cs="Arial"/>
                 <w:color w:val="666666"/>
               </w:rPr>
-              <w:t>-</w:t>
+              <w:t>25.05.2014</w:t>
             </w:r>
           </w:p>
         </w:tc>
@@ -27662,7 +28131,43 @@
                 <w:sz w:val="24"/>
                 <w:szCs w:val="24"/>
               </w:rPr>
-              <w:t>Auf der Internetseite kann ein Gästebucheintrag erstellt werden durch eine Texteingabe in einem dafür vorgesehenes Textfeld und die Eingabe des Namens in ein weiteres Feld. Durch das betätigen des Abschicken-Buttons kann der Text abgesendet werden</w:t>
+              <w:t>Auf der Internetseite kann ein Gästebucheintrag erstellt werden</w:t>
+            </w:r>
+            <w:r>
+              <w:rPr>
+                <w:rFonts w:ascii="Times New Roman" w:hAnsi="Times New Roman"/>
+                <w:color w:val="666666"/>
+                <w:sz w:val="24"/>
+                <w:szCs w:val="24"/>
+              </w:rPr>
+              <w:t>.</w:t>
+            </w:r>
+            <w:r>
+              <w:rPr>
+                <w:rFonts w:ascii="Times New Roman" w:hAnsi="Times New Roman"/>
+                <w:color w:val="666666"/>
+                <w:sz w:val="24"/>
+                <w:szCs w:val="24"/>
+              </w:rPr>
+              <w:t xml:space="preserve"> </w:t>
+            </w:r>
+            <w:r>
+              <w:rPr>
+                <w:rFonts w:ascii="Times New Roman" w:hAnsi="Times New Roman"/>
+                <w:color w:val="666666"/>
+                <w:sz w:val="24"/>
+                <w:szCs w:val="24"/>
+              </w:rPr>
+              <w:t>Dafür muss er einen Text und seinen Namen in zwei Textfeldern eingeben. Durch das B</w:t>
+            </w:r>
+            <w:r>
+              <w:rPr>
+                <w:rFonts w:ascii="Times New Roman" w:hAnsi="Times New Roman"/>
+                <w:color w:val="666666"/>
+                <w:sz w:val="24"/>
+                <w:szCs w:val="24"/>
+              </w:rPr>
+              <w:t>etätigen des Abschicken-Buttons kann der Text abgesendet werden</w:t>
             </w:r>
           </w:p>
         </w:tc>
@@ -27806,7 +28311,16 @@
                 <w:sz w:val="24"/>
                 <w:szCs w:val="24"/>
               </w:rPr>
-              <w:t>keine</w:t>
+              <w:t>K</w:t>
+            </w:r>
+            <w:r>
+              <w:rPr>
+                <w:rFonts w:ascii="Times New Roman" w:hAnsi="Times New Roman"/>
+                <w:color w:val="666666"/>
+                <w:sz w:val="24"/>
+                <w:szCs w:val="24"/>
+              </w:rPr>
+              <w:t>eine</w:t>
             </w:r>
           </w:p>
         </w:tc>
@@ -27881,7 +28395,16 @@
                 <w:sz w:val="24"/>
                 <w:szCs w:val="24"/>
               </w:rPr>
-              <w:t>keine</w:t>
+              <w:t>K</w:t>
+            </w:r>
+            <w:r>
+              <w:rPr>
+                <w:rFonts w:ascii="Times New Roman" w:hAnsi="Times New Roman"/>
+                <w:color w:val="666666"/>
+                <w:sz w:val="24"/>
+                <w:szCs w:val="24"/>
+              </w:rPr>
+              <w:t>eine</w:t>
             </w:r>
           </w:p>
         </w:tc>
@@ -28351,7 +28874,16 @@
                 <w:sz w:val="24"/>
                 <w:szCs w:val="24"/>
               </w:rPr>
-              <w:t>keine</w:t>
+              <w:t>K</w:t>
+            </w:r>
+            <w:r>
+              <w:rPr>
+                <w:rFonts w:ascii="Times New Roman" w:hAnsi="Times New Roman"/>
+                <w:color w:val="666666"/>
+                <w:sz w:val="24"/>
+                <w:szCs w:val="24"/>
+              </w:rPr>
+              <w:t>eine</w:t>
             </w:r>
           </w:p>
         </w:tc>
@@ -28865,8 +29397,17 @@
                 <w:rFonts w:cs="Arial"/>
                 <w:color w:val="666666"/>
               </w:rPr>
-              <w:t>-</w:t>
-            </w:r>
+              <w:t xml:space="preserve">Lukas </w:t>
+            </w:r>
+            <w:proofErr w:type="spellStart"/>
+            <w:r>
+              <w:rPr>
+                <w:rFonts w:cs="Arial"/>
+                <w:color w:val="666666"/>
+              </w:rPr>
+              <w:t>Ebbers</w:t>
+            </w:r>
+            <w:proofErr w:type="spellEnd"/>
           </w:p>
         </w:tc>
       </w:tr>
@@ -29019,7 +29560,7 @@
                 <w:rFonts w:cs="Arial"/>
                 <w:color w:val="666666"/>
               </w:rPr>
-              <w:t>-</w:t>
+              <w:t>25.05.2014</w:t>
             </w:r>
           </w:p>
         </w:tc>
@@ -29169,7 +29710,34 @@
                 <w:sz w:val="24"/>
                 <w:szCs w:val="24"/>
               </w:rPr>
-              <w:t>Auf der Internetseite kann eine Echtzeit Karte der Spieler, die das Spiel in jeweiligen Moment spielen, eingesehen werden.</w:t>
+              <w:t>Auf der Internetseite kann eine Echtzeit Karte der Spieler</w:t>
+            </w:r>
+            <w:r>
+              <w:rPr>
+                <w:rFonts w:ascii="Times New Roman" w:hAnsi="Times New Roman"/>
+                <w:color w:val="666666"/>
+                <w:sz w:val="24"/>
+                <w:szCs w:val="24"/>
+              </w:rPr>
+              <w:t xml:space="preserve"> angezeigt werden</w:t>
+            </w:r>
+            <w:r>
+              <w:rPr>
+                <w:rFonts w:ascii="Times New Roman" w:hAnsi="Times New Roman"/>
+                <w:color w:val="666666"/>
+                <w:sz w:val="24"/>
+                <w:szCs w:val="24"/>
+              </w:rPr>
+              <w:t xml:space="preserve">, die </w:t>
+            </w:r>
+            <w:r>
+              <w:rPr>
+                <w:rFonts w:ascii="Times New Roman" w:hAnsi="Times New Roman"/>
+                <w:color w:val="666666"/>
+                <w:sz w:val="24"/>
+                <w:szCs w:val="24"/>
+              </w:rPr>
+              <w:t>die Spieler anzeigt die gerade spielen.</w:t>
             </w:r>
           </w:p>
         </w:tc>
@@ -29313,7 +29881,16 @@
                 <w:sz w:val="24"/>
                 <w:szCs w:val="24"/>
               </w:rPr>
-              <w:t>keine</w:t>
+              <w:t>K</w:t>
+            </w:r>
+            <w:r>
+              <w:rPr>
+                <w:rFonts w:ascii="Times New Roman" w:hAnsi="Times New Roman"/>
+                <w:color w:val="666666"/>
+                <w:sz w:val="24"/>
+                <w:szCs w:val="24"/>
+              </w:rPr>
+              <w:t>eine</w:t>
             </w:r>
           </w:p>
         </w:tc>
@@ -29388,7 +29965,16 @@
                 <w:sz w:val="24"/>
                 <w:szCs w:val="24"/>
               </w:rPr>
-              <w:t>keine</w:t>
+              <w:t>K</w:t>
+            </w:r>
+            <w:r>
+              <w:rPr>
+                <w:rFonts w:ascii="Times New Roman" w:hAnsi="Times New Roman"/>
+                <w:color w:val="666666"/>
+                <w:sz w:val="24"/>
+                <w:szCs w:val="24"/>
+              </w:rPr>
+              <w:t>eine</w:t>
             </w:r>
           </w:p>
         </w:tc>
@@ -29866,7 +30452,16 @@
                 <w:sz w:val="24"/>
                 <w:szCs w:val="24"/>
               </w:rPr>
-              <w:t>keine</w:t>
+              <w:t>K</w:t>
+            </w:r>
+            <w:r>
+              <w:rPr>
+                <w:rFonts w:ascii="Times New Roman" w:hAnsi="Times New Roman"/>
+                <w:color w:val="666666"/>
+                <w:sz w:val="24"/>
+                <w:szCs w:val="24"/>
+              </w:rPr>
+              <w:t>eine</w:t>
             </w:r>
           </w:p>
         </w:tc>
@@ -30051,12 +30646,6 @@
         </w:rPr>
         <w:t>/IS101/ Als Spieler möchte ich das Spiel von der Internetseite herunterladen</w:t>
       </w:r>
-      <w:r>
-        <w:rPr>
-          <w:rFonts w:ascii="Arial" w:hAnsi="Arial" w:cs="Arial"/>
-        </w:rPr>
-        <w:t>.</w:t>
-      </w:r>
     </w:p>
     <w:p>
       <w:pPr>
@@ -30103,7 +30692,7 @@
         <w:rPr>
           <w:rFonts w:ascii="Arial" w:hAnsi="Arial" w:cs="Arial"/>
         </w:rPr>
-        <w:t xml:space="preserve"> können. </w:t>
+        <w:t xml:space="preserve"> können</w:t>
       </w:r>
     </w:p>
     <w:p>
@@ -30151,7 +30740,7 @@
         <w:rPr>
           <w:rFonts w:ascii="Arial" w:hAnsi="Arial" w:cs="Arial"/>
         </w:rPr>
-        <w:t xml:space="preserve"> können. </w:t>
+        <w:t xml:space="preserve"> können</w:t>
       </w:r>
     </w:p>
     <w:p>
@@ -30175,7 +30764,13 @@
         <w:rPr>
           <w:rFonts w:ascii="Arial" w:hAnsi="Arial" w:cs="Arial"/>
         </w:rPr>
-        <w:t>llgemeine Statistiken zugreifen können.</w:t>
+        <w:t>llgemei</w:t>
+      </w:r>
+      <w:r>
+        <w:rPr>
+          <w:rFonts w:ascii="Arial" w:hAnsi="Arial" w:cs="Arial"/>
+        </w:rPr>
+        <w:t>ne Statistiken zugreifen können</w:t>
       </w:r>
     </w:p>
     <w:p>
@@ -30199,7 +30794,19 @@
         <w:rPr>
           <w:rFonts w:ascii="Arial" w:hAnsi="Arial" w:cs="Arial"/>
         </w:rPr>
-        <w:t xml:space="preserve">auf Statistiken einzelner Spieler zugreifen können. </w:t>
+        <w:t>auf Statistiken ein</w:t>
+      </w:r>
+      <w:r>
+        <w:rPr>
+          <w:rFonts w:ascii="Arial" w:hAnsi="Arial" w:cs="Arial"/>
+        </w:rPr>
+        <w:t>zelner Spieler zugreifen können</w:t>
+      </w:r>
+      <w:r>
+        <w:rPr>
+          <w:rFonts w:ascii="Arial" w:hAnsi="Arial" w:cs="Arial"/>
+        </w:rPr>
+        <w:t xml:space="preserve"> </w:t>
       </w:r>
     </w:p>
     <w:p>
@@ -30245,12 +30852,6 @@
         </w:rPr>
         <w:t xml:space="preserve"> können</w:t>
       </w:r>
-      <w:r>
-        <w:rPr>
-          <w:rFonts w:ascii="Arial" w:hAnsi="Arial" w:cs="Arial"/>
-        </w:rPr>
-        <w:t>.</w:t>
-      </w:r>
     </w:p>
     <w:p>
       <w:pPr>
@@ -30274,14 +30875,26 @@
         <w:rPr>
           <w:rFonts w:ascii="Arial" w:hAnsi="Arial" w:cs="Arial"/>
         </w:rPr>
-        <w:t>Livemap</w:t>
+        <w:t>Live</w:t>
+      </w:r>
+      <w:r>
+        <w:rPr>
+          <w:rFonts w:ascii="Arial" w:hAnsi="Arial" w:cs="Arial"/>
+        </w:rPr>
+        <w:t>M</w:t>
+      </w:r>
+      <w:r>
+        <w:rPr>
+          <w:rFonts w:ascii="Arial" w:hAnsi="Arial" w:cs="Arial"/>
+        </w:rPr>
+        <w:t>ap</w:t>
       </w:r>
       <w:proofErr w:type="spellEnd"/>
       <w:r>
         <w:rPr>
           <w:rFonts w:ascii="Arial" w:hAnsi="Arial" w:cs="Arial"/>
         </w:rPr>
-        <w:t xml:space="preserve"> der Spieler einsehen.</w:t>
+        <w:t xml:space="preserve"> der Spieler einsehen</w:t>
       </w:r>
     </w:p>
     <w:p>
@@ -30346,7 +30959,7 @@
         <w:rPr>
           <w:rFonts w:ascii="Arial" w:hAnsi="Arial" w:cs="Arial"/>
         </w:rPr>
-        <w:t xml:space="preserve"> Webdesign erhalten.</w:t>
+        <w:t xml:space="preserve"> Webdesign erhalten</w:t>
       </w:r>
     </w:p>
     <w:p>
@@ -30370,7 +30983,19 @@
         <w:rPr>
           <w:rFonts w:ascii="Arial" w:hAnsi="Arial" w:cs="Arial"/>
         </w:rPr>
-        <w:t xml:space="preserve">Das Menü soll ein Dropdown Menü sein. </w:t>
+        <w:t>Das M</w:t>
+      </w:r>
+      <w:r>
+        <w:rPr>
+          <w:rFonts w:ascii="Arial" w:hAnsi="Arial" w:cs="Arial"/>
+        </w:rPr>
+        <w:t>enü soll ein Dropdown Menü sein</w:t>
+      </w:r>
+      <w:r>
+        <w:rPr>
+          <w:rFonts w:ascii="Arial" w:hAnsi="Arial" w:cs="Arial"/>
+        </w:rPr>
+        <w:t xml:space="preserve"> </w:t>
       </w:r>
     </w:p>
     <w:p>
@@ -30408,7 +31033,7 @@
         <w:rPr>
           <w:rFonts w:ascii="Arial" w:hAnsi="Arial" w:cs="Arial"/>
         </w:rPr>
-        <w:t xml:space="preserve"> Menü dargestellt werden. </w:t>
+        <w:t xml:space="preserve"> Menü dargestellt werden </w:t>
       </w:r>
     </w:p>
     <w:p/>
@@ -30496,27 +31121,14 @@
       <w:r>
         <w:t xml:space="preserve">Abbildung </w:t>
       </w:r>
-      <w:r>
-        <w:fldChar w:fldCharType="begin"/>
-      </w:r>
-      <w:r>
-        <w:instrText xml:space="preserve"> SEQ Abbildung \* ARABIC </w:instrText>
-      </w:r>
-      <w:r>
-        <w:fldChar w:fldCharType="separate"/>
-      </w:r>
-      <w:r>
-        <w:rPr>
-          <w:noProof/>
-        </w:rPr>
-        <w:t>16</w:t>
-      </w:r>
-      <w:r>
-        <w:rPr>
-          <w:noProof/>
-        </w:rPr>
-        <w:fldChar w:fldCharType="end"/>
-      </w:r>
+      <w:fldSimple w:instr=" SEQ Abbildung \* ARABIC ">
+        <w:r>
+          <w:rPr>
+            <w:noProof/>
+          </w:rPr>
+          <w:t>16</w:t>
+        </w:r>
+      </w:fldSimple>
       <w:r>
         <w:t>: Homepage Aufbau</w:t>
       </w:r>
@@ -30759,23 +31371,23 @@
         <w:rPr>
           <w:rFonts w:ascii="Arial" w:hAnsi="Arial" w:cs="Arial"/>
         </w:rPr>
-        <w:t xml:space="preserve">Web </w:t>
-      </w:r>
-      <w:proofErr w:type="spellStart"/>
+        <w:t>Web</w:t>
+      </w:r>
+      <w:bookmarkStart w:id="54" w:name="_GoBack"/>
+      <w:bookmarkEnd w:id="54"/>
       <w:r>
         <w:rPr>
           <w:rFonts w:ascii="Arial" w:hAnsi="Arial" w:cs="Arial"/>
         </w:rPr>
         <w:t>browser</w:t>
       </w:r>
-      <w:proofErr w:type="spellEnd"/>
     </w:p>
     <w:p/>
     <w:p>
       <w:pPr>
         <w:pStyle w:val="berschrift1"/>
       </w:pPr>
-      <w:bookmarkStart w:id="54" w:name="_Toc388567710"/>
+      <w:bookmarkStart w:id="55" w:name="_Toc388567710"/>
       <w:r>
         <w:lastRenderedPageBreak/>
         <w:t>Qual</w:t>
@@ -30783,7 +31395,7 @@
       <w:r>
         <w:t>itätsanforderungen</w:t>
       </w:r>
-      <w:bookmarkEnd w:id="54"/>
+      <w:bookmarkEnd w:id="55"/>
     </w:p>
     <w:p>
       <w:pPr>
@@ -31481,7 +32093,7 @@
           <w:szCs w:val="36"/>
         </w:rPr>
       </w:pPr>
-      <w:bookmarkStart w:id="55" w:name="_Toc388567711"/>
+      <w:bookmarkStart w:id="56" w:name="_Toc388567711"/>
       <w:r>
         <w:rPr>
           <w:rFonts w:ascii="Arial" w:hAnsi="Arial" w:cs="Arial"/>
@@ -31489,21 +32101,21 @@
           <w:szCs w:val="36"/>
         </w:rPr>
         <w:t>Testkonzept</w:t>
-      </w:r>
-      <w:bookmarkEnd w:id="55"/>
-    </w:p>
-    <w:p>
-      <w:pPr>
-        <w:pStyle w:val="berschrift2"/>
-      </w:pPr>
-      <w:bookmarkStart w:id="56" w:name="_Toc388567712"/>
-      <w:r>
-        <w:t>6.1 Minispiele</w:t>
       </w:r>
       <w:bookmarkEnd w:id="56"/>
     </w:p>
     <w:p>
       <w:pPr>
+        <w:pStyle w:val="berschrift2"/>
+      </w:pPr>
+      <w:bookmarkStart w:id="57" w:name="_Toc388567712"/>
+      <w:r>
+        <w:t>6.1 Minispiele</w:t>
+      </w:r>
+      <w:bookmarkEnd w:id="57"/>
+    </w:p>
+    <w:p>
+      <w:pPr>
         <w:pStyle w:val="HTMLPreformattedCharChar"/>
         <w:rPr>
           <w:rFonts w:ascii="Arial" w:hAnsi="Arial" w:cs="Arial"/>
@@ -31574,11 +32186,11 @@
       <w:pPr>
         <w:pStyle w:val="berschrift2"/>
       </w:pPr>
-      <w:bookmarkStart w:id="57" w:name="_Toc388567713"/>
+      <w:bookmarkStart w:id="58" w:name="_Toc388567713"/>
       <w:r>
         <w:t>6.2 Internetwebsite</w:t>
       </w:r>
-      <w:bookmarkEnd w:id="57"/>
+      <w:bookmarkEnd w:id="58"/>
     </w:p>
     <w:p>
       <w:pPr>
@@ -31672,11 +32284,11 @@
       <w:pPr>
         <w:pStyle w:val="berschrift2"/>
       </w:pPr>
-      <w:bookmarkStart w:id="58" w:name="_Toc388567714"/>
+      <w:bookmarkStart w:id="59" w:name="_Toc388567714"/>
       <w:r>
         <w:t>6.3 Datenbank</w:t>
       </w:r>
-      <w:bookmarkEnd w:id="58"/>
+      <w:bookmarkEnd w:id="59"/>
     </w:p>
     <w:p>
       <w:pPr>
@@ -31749,10 +32361,7 @@
         <w:t>Die Testmaschinen für die Spielelemente, sind Handys die von den Studierenden zur Verfügung gestellt werden.</w:t>
       </w:r>
     </w:p>
-    <w:p>
-      <w:bookmarkStart w:id="59" w:name="_GoBack"/>
-      <w:bookmarkEnd w:id="59"/>
-    </w:p>
+    <w:p/>
     <w:p/>
     <w:p/>
     <w:p/>
@@ -31775,7 +32384,6 @@
           <w:docPartUnique/>
         </w:docPartObj>
       </w:sdtPr>
-      <w:sdtEndPr/>
       <w:sdtContent>
         <w:p>
           <w:pPr>
@@ -31791,7 +32399,6 @@
             <w:id w:val="111145805"/>
             <w:bibliography/>
           </w:sdtPr>
-          <w:sdtEndPr/>
           <w:sdtContent>
             <w:p>
               <w:pPr>
@@ -39436,7 +40043,7 @@
 </file>
 
 <file path=customXml/itemProps1.xml><?xml version="1.0" encoding="utf-8"?>
-<ds:datastoreItem xmlns:ds="http://schemas.openxmlformats.org/officeDocument/2006/customXml" ds:itemID="{3EC2072E-0DD6-4790-A438-F6F7E12C3428}">
+<ds:datastoreItem xmlns:ds="http://schemas.openxmlformats.org/officeDocument/2006/customXml" ds:itemID="{5F4B2E14-601D-4043-AF9A-C6F6177F1D69}">
   <ds:schemaRefs>
     <ds:schemaRef ds:uri="http://schemas.openxmlformats.org/officeDocument/2006/bibliography"/>
   </ds:schemaRefs>

</xml_diff>